<commit_message>
start of new semester
</commit_message>
<xml_diff>
--- a/Applications/Knaup, Jacob.docx
+++ b/Applications/Knaup, Jacob.docx
@@ -139,7 +139,16 @@
           <w:szCs w:val="24"/>
         </w:rPr>
         <w:tab/>
-        <w:t xml:space="preserve">      </w:t>
+      </w:r>
+      <w:r>
+        <w:rPr>
+          <w:rFonts w:ascii="Calibri" w:hAnsi="Calibri" w:cs="Calibri"/>
+          <w:color w:val="000000"/>
+          <w:sz w:val="24"/>
+          <w:szCs w:val="24"/>
+        </w:rPr>
+        <w:tab/>
+        <w:t xml:space="preserve">    </w:t>
       </w:r>
       <w:r>
         <w:rPr>
@@ -245,7 +254,17 @@
           <w:sz w:val="24"/>
           <w:szCs w:val="24"/>
         </w:rPr>
-        <w:t xml:space="preserve">      </w:t>
+        <w:tab/>
+        <w:t xml:space="preserve">    </w:t>
+      </w:r>
+      <w:r>
+        <w:rPr>
+          <w:rFonts w:ascii="Calibri" w:hAnsi="Calibri" w:cs="Calibri"/>
+          <w:color w:val="000000"/>
+          <w:sz w:val="24"/>
+          <w:szCs w:val="24"/>
+        </w:rPr>
+        <w:t xml:space="preserve">     </w:t>
       </w:r>
       <w:r>
         <w:rPr>
@@ -382,7 +401,7 @@
           <w:sz w:val="24"/>
           <w:szCs w:val="24"/>
         </w:rPr>
-        <w:t>testing and validating mechanical and software</w:t>
+        <w:t>programming</w:t>
       </w:r>
       <w:r>
         <w:rPr>
@@ -392,6 +411,56 @@
           <w:sz w:val="24"/>
           <w:szCs w:val="24"/>
         </w:rPr>
+        <w:t xml:space="preserve"> and </w:t>
+      </w:r>
+      <w:r>
+        <w:rPr>
+          <w:rFonts w:ascii="Calibri" w:hAnsi="Calibri" w:cs="Calibri"/>
+          <w:bCs/>
+          <w:color w:val="000000"/>
+          <w:sz w:val="24"/>
+          <w:szCs w:val="24"/>
+        </w:rPr>
+        <w:t>testin</w:t>
+      </w:r>
+      <w:r>
+        <w:rPr>
+          <w:rFonts w:ascii="Calibri" w:hAnsi="Calibri" w:cs="Calibri"/>
+          <w:bCs/>
+          <w:color w:val="000000"/>
+          <w:sz w:val="24"/>
+          <w:szCs w:val="24"/>
+        </w:rPr>
+        <w:t>g</w:t>
+      </w:r>
+      <w:r>
+        <w:rPr>
+          <w:rFonts w:ascii="Calibri" w:hAnsi="Calibri" w:cs="Calibri"/>
+          <w:bCs/>
+          <w:color w:val="000000"/>
+          <w:sz w:val="24"/>
+          <w:szCs w:val="24"/>
+        </w:rPr>
+        <w:t xml:space="preserve"> </w:t>
+      </w:r>
+      <w:r>
+        <w:rPr>
+          <w:rFonts w:ascii="Calibri" w:hAnsi="Calibri" w:cs="Calibri"/>
+          <w:bCs/>
+          <w:color w:val="000000"/>
+          <w:sz w:val="24"/>
+          <w:szCs w:val="24"/>
+        </w:rPr>
+        <w:t>embedded</w:t>
+      </w:r>
+      <w:r>
+        <w:rPr>
+          <w:rFonts w:ascii="Calibri" w:hAnsi="Calibri" w:cs="Calibri"/>
+          <w:bCs/>
+          <w:color w:val="000000"/>
+          <w:sz w:val="24"/>
+          <w:szCs w:val="24"/>
+        </w:rPr>
         <w:t xml:space="preserve"> systems</w:t>
       </w:r>
       <w:r>
@@ -402,7 +471,7 @@
           <w:sz w:val="24"/>
           <w:szCs w:val="24"/>
         </w:rPr>
-        <w:t xml:space="preserve"> in an academic research setting</w:t>
+        <w:t xml:space="preserve"> in a</w:t>
       </w:r>
       <w:r>
         <w:rPr>
@@ -412,6 +481,36 @@
           <w:sz w:val="24"/>
           <w:szCs w:val="24"/>
         </w:rPr>
+        <w:t>n academic</w:t>
+      </w:r>
+      <w:r>
+        <w:rPr>
+          <w:rFonts w:ascii="Calibri" w:hAnsi="Calibri" w:cs="Calibri"/>
+          <w:bCs/>
+          <w:color w:val="000000"/>
+          <w:sz w:val="24"/>
+          <w:szCs w:val="24"/>
+        </w:rPr>
+        <w:t xml:space="preserve"> </w:t>
+      </w:r>
+      <w:r>
+        <w:rPr>
+          <w:rFonts w:ascii="Calibri" w:hAnsi="Calibri" w:cs="Calibri"/>
+          <w:bCs/>
+          <w:color w:val="000000"/>
+          <w:sz w:val="24"/>
+          <w:szCs w:val="24"/>
+        </w:rPr>
+        <w:t>setting</w:t>
+      </w:r>
+      <w:r>
+        <w:rPr>
+          <w:rFonts w:ascii="Calibri" w:hAnsi="Calibri" w:cs="Calibri"/>
+          <w:bCs/>
+          <w:color w:val="000000"/>
+          <w:sz w:val="24"/>
+          <w:szCs w:val="24"/>
+        </w:rPr>
         <w:t>,</w:t>
       </w:r>
       <w:r>
@@ -432,7 +531,7 @@
           <w:sz w:val="24"/>
           <w:szCs w:val="24"/>
         </w:rPr>
-        <w:t xml:space="preserve">seeking an internship for the summer of 2018 in </w:t>
+        <w:t>seeking an internship</w:t>
       </w:r>
       <w:r>
         <w:rPr>
@@ -442,7 +541,7 @@
           <w:sz w:val="24"/>
           <w:szCs w:val="24"/>
         </w:rPr>
-        <w:t>test</w:t>
+        <w:t xml:space="preserve"> with Corning</w:t>
       </w:r>
       <w:r>
         <w:rPr>
@@ -452,7 +551,37 @@
           <w:sz w:val="24"/>
           <w:szCs w:val="24"/>
         </w:rPr>
-        <w:t xml:space="preserve"> engineering. </w:t>
+        <w:t xml:space="preserve"> for the summer of 2018 in </w:t>
+      </w:r>
+      <w:r>
+        <w:rPr>
+          <w:rFonts w:ascii="Calibri" w:hAnsi="Calibri" w:cs="Calibri"/>
+          <w:bCs/>
+          <w:color w:val="000000"/>
+          <w:sz w:val="24"/>
+          <w:szCs w:val="24"/>
+        </w:rPr>
+        <w:t>controls</w:t>
+      </w:r>
+      <w:r>
+        <w:rPr>
+          <w:rFonts w:ascii="Calibri" w:hAnsi="Calibri" w:cs="Calibri"/>
+          <w:bCs/>
+          <w:color w:val="000000"/>
+          <w:sz w:val="24"/>
+          <w:szCs w:val="24"/>
+        </w:rPr>
+        <w:t xml:space="preserve"> </w:t>
+      </w:r>
+      <w:r>
+        <w:rPr>
+          <w:rFonts w:ascii="Calibri" w:hAnsi="Calibri" w:cs="Calibri"/>
+          <w:bCs/>
+          <w:color w:val="000000"/>
+          <w:sz w:val="24"/>
+          <w:szCs w:val="24"/>
+        </w:rPr>
+        <w:t xml:space="preserve">engineering. </w:t>
       </w:r>
     </w:p>
     <w:p>
@@ -573,6 +702,7 @@
           <w:szCs w:val="24"/>
         </w:rPr>
         <w:tab/>
+        <w:t xml:space="preserve">           </w:t>
       </w:r>
       <w:r>
         <w:rPr>
@@ -683,13 +813,21 @@
       <w:r>
         <w:rPr>
           <w:rFonts w:ascii="Cambria" w:hAnsi="Cambria" w:cs="Calibri"/>
-          <w:i/>
           <w:color w:val="000000"/>
           <w:sz w:val="24"/>
           <w:szCs w:val="24"/>
         </w:rPr>
         <w:tab/>
-        <w:t xml:space="preserve">        </w:t>
+      </w:r>
+      <w:r>
+        <w:rPr>
+          <w:rFonts w:ascii="Cambria" w:hAnsi="Cambria" w:cs="Calibri"/>
+          <w:color w:val="000000"/>
+          <w:sz w:val="24"/>
+          <w:szCs w:val="24"/>
+        </w:rPr>
+        <w:tab/>
+        <w:t xml:space="preserve">      </w:t>
       </w:r>
       <w:r>
         <w:rPr>
@@ -827,7 +965,16 @@
           <w:szCs w:val="24"/>
         </w:rPr>
         <w:tab/>
-        <w:t xml:space="preserve">      </w:t>
+      </w:r>
+      <w:r>
+        <w:rPr>
+          <w:rFonts w:ascii="Cambria" w:hAnsi="Cambria" w:cs="Calibri"/>
+          <w:color w:val="000000"/>
+          <w:sz w:val="24"/>
+          <w:szCs w:val="24"/>
+        </w:rPr>
+        <w:tab/>
+        <w:t xml:space="preserve">   </w:t>
       </w:r>
       <w:r>
         <w:rPr>
@@ -901,7 +1048,25 @@
           <w:sz w:val="24"/>
           <w:szCs w:val="24"/>
         </w:rPr>
-        <w:t xml:space="preserve"> robotic position and force control software </w:t>
+        <w:t xml:space="preserve"> robotic </w:t>
+      </w:r>
+      <w:r>
+        <w:rPr>
+          <w:rFonts w:ascii="Calibri" w:hAnsi="Calibri" w:cs="Calibri"/>
+          <w:color w:val="000000"/>
+          <w:sz w:val="24"/>
+          <w:szCs w:val="24"/>
+        </w:rPr>
+        <w:t xml:space="preserve">mechanism </w:t>
+      </w:r>
+      <w:r>
+        <w:rPr>
+          <w:rFonts w:ascii="Calibri" w:hAnsi="Calibri" w:cs="Calibri"/>
+          <w:color w:val="000000"/>
+          <w:sz w:val="24"/>
+          <w:szCs w:val="24"/>
+        </w:rPr>
+        <w:t xml:space="preserve">position and force control software </w:t>
       </w:r>
       <w:r>
         <w:rPr>
@@ -993,7 +1158,25 @@
           <w:sz w:val="24"/>
           <w:szCs w:val="24"/>
         </w:rPr>
-        <w:t>Devised test setups to measure system behavior and performed experimental trials</w:t>
+        <w:t>Devised test setups and performed experimental trials</w:t>
+      </w:r>
+      <w:r>
+        <w:rPr>
+          <w:rFonts w:ascii="Calibri" w:hAnsi="Calibri" w:cs="Calibri"/>
+          <w:color w:val="000000"/>
+          <w:sz w:val="24"/>
+          <w:szCs w:val="24"/>
+        </w:rPr>
+        <w:t xml:space="preserve"> using ethernet</w:t>
+      </w:r>
+      <w:r>
+        <w:rPr>
+          <w:rFonts w:ascii="Calibri" w:hAnsi="Calibri" w:cs="Calibri"/>
+          <w:color w:val="000000"/>
+          <w:sz w:val="24"/>
+          <w:szCs w:val="24"/>
+        </w:rPr>
+        <w:t>/IP networking</w:t>
       </w:r>
     </w:p>
     <w:p>
@@ -1067,43 +1250,16 @@
           <w:sz w:val="24"/>
           <w:szCs w:val="24"/>
         </w:rPr>
-        <w:t xml:space="preserve">, </w:t>
-      </w:r>
-      <w:r>
-        <w:rPr>
-          <w:rFonts w:ascii="Calibri" w:hAnsi="Calibri" w:cs="Calibri"/>
-          <w:color w:val="000000"/>
-          <w:sz w:val="24"/>
-          <w:szCs w:val="24"/>
-        </w:rPr>
-        <w:t>r</w:t>
-      </w:r>
-      <w:r>
-        <w:rPr>
-          <w:rFonts w:ascii="Calibri" w:hAnsi="Calibri" w:cs="Calibri"/>
-          <w:color w:val="000000"/>
-          <w:sz w:val="24"/>
-          <w:szCs w:val="24"/>
-        </w:rPr>
-        <w:t>eport</w:t>
-      </w:r>
-      <w:r>
-        <w:rPr>
-          <w:rFonts w:ascii="Calibri" w:hAnsi="Calibri" w:cs="Calibri"/>
-          <w:color w:val="000000"/>
-          <w:sz w:val="24"/>
-          <w:szCs w:val="24"/>
-        </w:rPr>
-        <w:t>ed</w:t>
-      </w:r>
-      <w:r>
-        <w:rPr>
-          <w:rFonts w:ascii="Calibri" w:hAnsi="Calibri" w:cs="Calibri"/>
-          <w:color w:val="000000"/>
-          <w:sz w:val="24"/>
-          <w:szCs w:val="24"/>
-        </w:rPr>
-        <w:t>, and presented</w:t>
+        <w:t xml:space="preserve"> software development using Git and </w:t>
+      </w:r>
+      <w:r>
+        <w:rPr>
+          <w:rFonts w:ascii="Calibri" w:hAnsi="Calibri" w:cs="Calibri"/>
+          <w:color w:val="000000"/>
+          <w:sz w:val="24"/>
+          <w:szCs w:val="24"/>
+        </w:rPr>
+        <w:t>presented</w:t>
       </w:r>
       <w:r>
         <w:rPr>
@@ -1121,7 +1277,7 @@
           <w:sz w:val="24"/>
           <w:szCs w:val="24"/>
         </w:rPr>
-        <w:t>test results</w:t>
+        <w:t>results</w:t>
       </w:r>
       <w:r>
         <w:rPr>
@@ -1131,15 +1287,6 @@
           <w:szCs w:val="24"/>
         </w:rPr>
         <w:t xml:space="preserve"> to lab</w:t>
-      </w:r>
-      <w:r>
-        <w:rPr>
-          <w:rFonts w:ascii="Calibri" w:hAnsi="Calibri" w:cs="Calibri"/>
-          <w:color w:val="000000"/>
-          <w:sz w:val="24"/>
-          <w:szCs w:val="24"/>
-        </w:rPr>
-        <w:t xml:space="preserve"> team</w:t>
       </w:r>
       <w:r>
         <w:rPr>
@@ -1153,6 +1300,11 @@
     </w:p>
     <w:p>
       <w:pPr>
+        <w:pStyle w:val="ListParagraph"/>
+        <w:numPr>
+          <w:ilvl w:val="0"/>
+          <w:numId w:val="20"/>
+        </w:numPr>
         <w:autoSpaceDE w:val="0"/>
         <w:autoSpaceDN w:val="0"/>
         <w:adjustRightInd w:val="0"/>
@@ -1164,6 +1316,51 @@
           <w:szCs w:val="24"/>
         </w:rPr>
       </w:pPr>
+      <w:r>
+        <w:rPr>
+          <w:rFonts w:ascii="Calibri" w:hAnsi="Calibri" w:cs="Calibri"/>
+          <w:color w:val="000000"/>
+          <w:sz w:val="24"/>
+          <w:szCs w:val="24"/>
+        </w:rPr>
+        <w:t>Communicated research progress</w:t>
+      </w:r>
+      <w:r>
+        <w:rPr>
+          <w:rFonts w:ascii="Calibri" w:hAnsi="Calibri" w:cs="Calibri"/>
+          <w:color w:val="000000"/>
+          <w:sz w:val="24"/>
+          <w:szCs w:val="24"/>
+        </w:rPr>
+        <w:t xml:space="preserve"> </w:t>
+      </w:r>
+      <w:r>
+        <w:rPr>
+          <w:rFonts w:ascii="Calibri" w:hAnsi="Calibri" w:cs="Calibri"/>
+          <w:color w:val="000000"/>
+          <w:sz w:val="24"/>
+          <w:szCs w:val="24"/>
+        </w:rPr>
+        <w:t xml:space="preserve">and outcomes to nontechnical individuals to </w:t>
+      </w:r>
+      <w:r>
+        <w:rPr>
+          <w:rFonts w:ascii="Calibri" w:hAnsi="Calibri" w:cs="Calibri"/>
+          <w:color w:val="000000"/>
+          <w:sz w:val="24"/>
+          <w:szCs w:val="24"/>
+        </w:rPr>
+        <w:t>obtain</w:t>
+      </w:r>
+      <w:r>
+        <w:rPr>
+          <w:rFonts w:ascii="Calibri" w:hAnsi="Calibri" w:cs="Calibri"/>
+          <w:color w:val="000000"/>
+          <w:sz w:val="24"/>
+          <w:szCs w:val="24"/>
+        </w:rPr>
+        <w:t xml:space="preserve"> funding</w:t>
+      </w:r>
     </w:p>
     <w:p>
       <w:pPr>
@@ -1172,23 +1369,12 @@
         <w:adjustRightInd w:val="0"/>
         <w:spacing w:after="0" w:line="240" w:lineRule="auto"/>
         <w:rPr>
-          <w:rFonts w:ascii="Cambria" w:hAnsi="Cambria" w:cs="Calibri"/>
-          <w:b/>
-          <w:color w:val="000000"/>
-          <w:sz w:val="24"/>
-          <w:szCs w:val="24"/>
-        </w:rPr>
-      </w:pPr>
-      <w:r>
-        <w:rPr>
-          <w:rFonts w:ascii="Cambria" w:hAnsi="Cambria" w:cs="Calibri"/>
-          <w:b/>
-          <w:color w:val="000000"/>
-          <w:sz w:val="24"/>
-          <w:szCs w:val="24"/>
-        </w:rPr>
-        <w:t>Academic Projects</w:t>
-      </w:r>
+          <w:rFonts w:ascii="Calibri" w:hAnsi="Calibri" w:cs="Calibri"/>
+          <w:color w:val="000000"/>
+          <w:sz w:val="24"/>
+          <w:szCs w:val="24"/>
+        </w:rPr>
+      </w:pPr>
     </w:p>
     <w:p>
       <w:pPr>
@@ -1197,6 +1383,31 @@
         <w:adjustRightInd w:val="0"/>
         <w:spacing w:after="0" w:line="240" w:lineRule="auto"/>
         <w:rPr>
+          <w:rFonts w:ascii="Cambria" w:hAnsi="Cambria" w:cs="Calibri"/>
+          <w:b/>
+          <w:color w:val="000000"/>
+          <w:sz w:val="24"/>
+          <w:szCs w:val="24"/>
+        </w:rPr>
+      </w:pPr>
+      <w:r>
+        <w:rPr>
+          <w:rFonts w:ascii="Cambria" w:hAnsi="Cambria" w:cs="Calibri"/>
+          <w:b/>
+          <w:color w:val="000000"/>
+          <w:sz w:val="24"/>
+          <w:szCs w:val="24"/>
+        </w:rPr>
+        <w:t>Academic Projects</w:t>
+      </w:r>
+    </w:p>
+    <w:p>
+      <w:pPr>
+        <w:autoSpaceDE w:val="0"/>
+        <w:autoSpaceDN w:val="0"/>
+        <w:adjustRightInd w:val="0"/>
+        <w:spacing w:after="0" w:line="240" w:lineRule="auto"/>
+        <w:rPr>
           <w:rFonts w:ascii="Cambria" w:hAnsi="Cambria" w:cs="Times New Roman"/>
           <w:sz w:val="24"/>
           <w:szCs w:val="24"/>
@@ -1282,7 +1493,16 @@
           <w:szCs w:val="24"/>
         </w:rPr>
         <w:tab/>
-        <w:t xml:space="preserve">      </w:t>
+      </w:r>
+      <w:r>
+        <w:rPr>
+          <w:rFonts w:ascii="Cambria" w:hAnsi="Cambria" w:cs="Calibri"/>
+          <w:color w:val="000000"/>
+          <w:sz w:val="24"/>
+          <w:szCs w:val="24"/>
+        </w:rPr>
+        <w:tab/>
+        <w:t xml:space="preserve">   </w:t>
       </w:r>
       <w:r>
         <w:rPr>
@@ -1350,25 +1570,52 @@
           <w:sz w:val="24"/>
           <w:szCs w:val="24"/>
         </w:rPr>
-        <w:t xml:space="preserve"> project requirements and criteria and devise</w:t>
-      </w:r>
-      <w:r>
-        <w:rPr>
-          <w:rFonts w:ascii="Calibri" w:hAnsi="Calibri" w:cs="Calibri"/>
-          <w:color w:val="000000"/>
-          <w:sz w:val="24"/>
-          <w:szCs w:val="24"/>
-        </w:rPr>
-        <w:t>d</w:t>
-      </w:r>
-      <w:r>
-        <w:rPr>
-          <w:rFonts w:ascii="Calibri" w:hAnsi="Calibri" w:cs="Calibri"/>
-          <w:color w:val="000000"/>
-          <w:sz w:val="24"/>
-          <w:szCs w:val="24"/>
-        </w:rPr>
-        <w:t xml:space="preserve"> diverse solution concepts</w:t>
+        <w:t xml:space="preserve"> </w:t>
+      </w:r>
+      <w:r>
+        <w:rPr>
+          <w:rFonts w:ascii="Calibri" w:hAnsi="Calibri" w:cs="Calibri"/>
+          <w:color w:val="000000"/>
+          <w:sz w:val="24"/>
+          <w:szCs w:val="24"/>
+        </w:rPr>
+        <w:t>product</w:t>
+      </w:r>
+      <w:r>
+        <w:rPr>
+          <w:rFonts w:ascii="Calibri" w:hAnsi="Calibri" w:cs="Calibri"/>
+          <w:color w:val="000000"/>
+          <w:sz w:val="24"/>
+          <w:szCs w:val="24"/>
+        </w:rPr>
+        <w:t xml:space="preserve"> requirements </w:t>
+      </w:r>
+      <w:r>
+        <w:rPr>
+          <w:rFonts w:ascii="Calibri" w:hAnsi="Calibri" w:cs="Calibri"/>
+          <w:color w:val="000000"/>
+          <w:sz w:val="24"/>
+          <w:szCs w:val="24"/>
+        </w:rPr>
+        <w:t xml:space="preserve">and </w:t>
+      </w:r>
+      <w:r>
+        <w:rPr>
+          <w:rFonts w:ascii="Calibri" w:hAnsi="Calibri" w:cs="Calibri"/>
+          <w:color w:val="000000"/>
+          <w:sz w:val="24"/>
+          <w:szCs w:val="24"/>
+        </w:rPr>
+        <w:t xml:space="preserve">compared and </w:t>
+      </w:r>
+      <w:r>
+        <w:rPr>
+          <w:rFonts w:ascii="Calibri" w:hAnsi="Calibri" w:cs="Calibri"/>
+          <w:color w:val="000000"/>
+          <w:sz w:val="24"/>
+          <w:szCs w:val="24"/>
+        </w:rPr>
+        <w:t>selected components accordingly</w:t>
       </w:r>
     </w:p>
     <w:p>
@@ -1396,7 +1643,34 @@
           <w:sz w:val="24"/>
           <w:szCs w:val="24"/>
         </w:rPr>
-        <w:t>Integrated electrical, mechanical, and software subsystems in an interdisciplinary team</w:t>
+        <w:t>Integrated electr</w:t>
+      </w:r>
+      <w:r>
+        <w:rPr>
+          <w:rFonts w:ascii="Calibri" w:hAnsi="Calibri" w:cs="Calibri"/>
+          <w:color w:val="000000"/>
+          <w:sz w:val="24"/>
+          <w:szCs w:val="24"/>
+        </w:rPr>
+        <w:t>o-mechanical sensors and actuators</w:t>
+      </w:r>
+      <w:r>
+        <w:rPr>
+          <w:rFonts w:ascii="Calibri" w:hAnsi="Calibri" w:cs="Calibri"/>
+          <w:color w:val="000000"/>
+          <w:sz w:val="24"/>
+          <w:szCs w:val="24"/>
+        </w:rPr>
+        <w:t xml:space="preserve"> </w:t>
+      </w:r>
+      <w:r>
+        <w:rPr>
+          <w:rFonts w:ascii="Calibri" w:hAnsi="Calibri" w:cs="Calibri"/>
+          <w:color w:val="000000"/>
+          <w:sz w:val="24"/>
+          <w:szCs w:val="24"/>
+        </w:rPr>
+        <w:t>in an interdisciplinary team</w:t>
       </w:r>
     </w:p>
     <w:p>
@@ -1424,7 +1698,25 @@
           <w:sz w:val="24"/>
           <w:szCs w:val="24"/>
         </w:rPr>
-        <w:t>Managed time and tasks using project management software</w:t>
+        <w:t xml:space="preserve">Managed </w:t>
+      </w:r>
+      <w:r>
+        <w:rPr>
+          <w:rFonts w:ascii="Calibri" w:hAnsi="Calibri" w:cs="Calibri"/>
+          <w:color w:val="000000"/>
+          <w:sz w:val="24"/>
+          <w:szCs w:val="24"/>
+        </w:rPr>
+        <w:t xml:space="preserve">team’s </w:t>
+      </w:r>
+      <w:r>
+        <w:rPr>
+          <w:rFonts w:ascii="Calibri" w:hAnsi="Calibri" w:cs="Calibri"/>
+          <w:color w:val="000000"/>
+          <w:sz w:val="24"/>
+          <w:szCs w:val="24"/>
+        </w:rPr>
+        <w:t>time and tasks using project management software</w:t>
       </w:r>
     </w:p>
     <w:p>
@@ -1516,116 +1808,25 @@
           <w:sz w:val="24"/>
           <w:szCs w:val="24"/>
         </w:rPr>
-        <w:t>Architected embedded system software using state chart and programmed system in C</w:t>
-      </w:r>
-    </w:p>
-    <w:p>
-      <w:pPr>
-        <w:autoSpaceDE w:val="0"/>
-        <w:autoSpaceDN w:val="0"/>
-        <w:adjustRightInd w:val="0"/>
-        <w:spacing w:after="0" w:line="240" w:lineRule="auto"/>
-        <w:rPr>
-          <w:rFonts w:ascii="Cambria" w:hAnsi="Cambria" w:cs="Calibri"/>
-          <w:i/>
-          <w:color w:val="000000"/>
-          <w:sz w:val="24"/>
-          <w:szCs w:val="24"/>
-        </w:rPr>
-      </w:pPr>
-      <w:r>
-        <w:rPr>
-          <w:rFonts w:ascii="Cambria" w:hAnsi="Cambria" w:cs="Calibri"/>
-          <w:color w:val="000000"/>
-          <w:sz w:val="24"/>
-          <w:szCs w:val="24"/>
-        </w:rPr>
-        <w:t>Robotic Systems Pick and Place Manipulator</w:t>
-      </w:r>
-      <w:r>
-        <w:rPr>
-          <w:rFonts w:ascii="Cambria" w:hAnsi="Cambria" w:cs="Calibri"/>
-          <w:color w:val="000000"/>
-          <w:sz w:val="24"/>
-          <w:szCs w:val="24"/>
-        </w:rPr>
-        <w:tab/>
-      </w:r>
-      <w:r>
-        <w:rPr>
-          <w:rFonts w:ascii="Cambria" w:hAnsi="Cambria" w:cs="Calibri"/>
-          <w:color w:val="000000"/>
-          <w:sz w:val="24"/>
-          <w:szCs w:val="24"/>
-        </w:rPr>
-        <w:tab/>
-      </w:r>
-      <w:r>
-        <w:rPr>
-          <w:rFonts w:ascii="Cambria" w:hAnsi="Cambria" w:cs="Calibri"/>
-          <w:color w:val="000000"/>
-          <w:sz w:val="24"/>
-          <w:szCs w:val="24"/>
-        </w:rPr>
-        <w:tab/>
-      </w:r>
-      <w:r>
-        <w:rPr>
-          <w:rFonts w:ascii="Cambria" w:hAnsi="Cambria" w:cs="Calibri"/>
-          <w:color w:val="000000"/>
-          <w:sz w:val="24"/>
-          <w:szCs w:val="24"/>
-        </w:rPr>
-        <w:tab/>
-      </w:r>
-      <w:r>
-        <w:rPr>
-          <w:rFonts w:ascii="Cambria" w:hAnsi="Cambria" w:cs="Calibri"/>
-          <w:color w:val="000000"/>
-          <w:sz w:val="24"/>
-          <w:szCs w:val="24"/>
-        </w:rPr>
-        <w:tab/>
-      </w:r>
-      <w:r>
-        <w:rPr>
-          <w:rFonts w:ascii="Cambria" w:hAnsi="Cambria" w:cs="Calibri"/>
-          <w:color w:val="000000"/>
-          <w:sz w:val="24"/>
-          <w:szCs w:val="24"/>
-        </w:rPr>
-        <w:tab/>
-        <w:t xml:space="preserve">      </w:t>
-      </w:r>
-      <w:r>
-        <w:rPr>
-          <w:rFonts w:ascii="Cambria" w:hAnsi="Cambria" w:cs="Calibri"/>
-          <w:i/>
-          <w:color w:val="000000"/>
-          <w:sz w:val="24"/>
-          <w:szCs w:val="24"/>
-        </w:rPr>
-        <w:t>Fall</w:t>
-      </w:r>
-      <w:r>
-        <w:rPr>
-          <w:rFonts w:ascii="Cambria" w:hAnsi="Cambria" w:cs="Calibri"/>
-          <w:i/>
-          <w:color w:val="000000"/>
-          <w:sz w:val="24"/>
-          <w:szCs w:val="24"/>
-        </w:rPr>
-        <w:t xml:space="preserve"> 201</w:t>
-      </w:r>
-      <w:r>
-        <w:rPr>
-          <w:rFonts w:ascii="Cambria" w:hAnsi="Cambria" w:cs="Calibri"/>
-          <w:i/>
-          <w:color w:val="000000"/>
-          <w:sz w:val="24"/>
-          <w:szCs w:val="24"/>
-        </w:rPr>
-        <w:t>7</w:t>
+        <w:t xml:space="preserve">Architected embedded system </w:t>
+      </w:r>
+      <w:r>
+        <w:rPr>
+          <w:rFonts w:ascii="Calibri" w:hAnsi="Calibri" w:cs="Calibri"/>
+          <w:color w:val="000000"/>
+          <w:sz w:val="24"/>
+          <w:szCs w:val="24"/>
+        </w:rPr>
+        <w:t>firmware</w:t>
+      </w:r>
+      <w:r>
+        <w:rPr>
+          <w:rFonts w:ascii="Calibri" w:hAnsi="Calibri" w:cs="Calibri"/>
+          <w:color w:val="000000"/>
+          <w:sz w:val="24"/>
+          <w:szCs w:val="24"/>
+        </w:rPr>
+        <w:t xml:space="preserve"> using state chart and programmed system in C</w:t>
       </w:r>
     </w:p>
     <w:p>
@@ -1633,7 +1834,7 @@
         <w:pStyle w:val="ListParagraph"/>
         <w:numPr>
           <w:ilvl w:val="0"/>
-          <w:numId w:val="23"/>
+          <w:numId w:val="22"/>
         </w:numPr>
         <w:autoSpaceDE w:val="0"/>
         <w:autoSpaceDN w:val="0"/>
@@ -1641,192 +1842,37 @@
         <w:spacing w:after="0" w:line="240" w:lineRule="auto"/>
         <w:rPr>
           <w:rFonts w:ascii="Calibri" w:hAnsi="Calibri" w:cs="Calibri"/>
-          <w:b/>
-          <w:bCs/>
-          <w:color w:val="000000"/>
-          <w:sz w:val="24"/>
-          <w:szCs w:val="24"/>
-        </w:rPr>
-      </w:pPr>
-      <w:r>
-        <w:rPr>
-          <w:rFonts w:ascii="Calibri" w:hAnsi="Calibri" w:cs="Calibri"/>
-          <w:bCs/>
-          <w:color w:val="000000"/>
-          <w:sz w:val="24"/>
-          <w:szCs w:val="24"/>
-        </w:rPr>
-        <w:t>Programmed</w:t>
-      </w:r>
-      <w:r>
-        <w:rPr>
-          <w:rFonts w:ascii="Calibri" w:hAnsi="Calibri" w:cs="Calibri"/>
-          <w:bCs/>
-          <w:color w:val="000000"/>
-          <w:sz w:val="24"/>
-          <w:szCs w:val="24"/>
-        </w:rPr>
-        <w:t xml:space="preserve"> </w:t>
-      </w:r>
-      <w:r>
-        <w:rPr>
-          <w:rFonts w:ascii="Calibri" w:hAnsi="Calibri" w:cs="Calibri"/>
-          <w:bCs/>
-          <w:color w:val="000000"/>
-          <w:sz w:val="24"/>
-          <w:szCs w:val="24"/>
-        </w:rPr>
-        <w:t>machine vision algorithm to perform object location in real time</w:t>
-      </w:r>
-      <w:r>
-        <w:rPr>
-          <w:rFonts w:ascii="Calibri" w:hAnsi="Calibri" w:cs="Calibri"/>
-          <w:bCs/>
-          <w:color w:val="000000"/>
-          <w:sz w:val="24"/>
-          <w:szCs w:val="24"/>
-        </w:rPr>
-        <w:t xml:space="preserve"> using </w:t>
-      </w:r>
-      <w:r>
-        <w:rPr>
-          <w:rFonts w:ascii="Calibri" w:hAnsi="Calibri" w:cs="Calibri"/>
-          <w:bCs/>
-          <w:color w:val="000000"/>
-          <w:sz w:val="24"/>
-          <w:szCs w:val="24"/>
-        </w:rPr>
-        <w:t>Python</w:t>
-      </w:r>
-    </w:p>
-    <w:p>
-      <w:pPr>
-        <w:autoSpaceDE w:val="0"/>
-        <w:autoSpaceDN w:val="0"/>
-        <w:adjustRightInd w:val="0"/>
-        <w:spacing w:after="0" w:line="240" w:lineRule="auto"/>
-        <w:rPr>
-          <w:rFonts w:ascii="Cambria" w:hAnsi="Cambria" w:cs="Calibri"/>
-          <w:bCs/>
-          <w:i/>
-          <w:color w:val="000000"/>
-          <w:sz w:val="24"/>
-          <w:szCs w:val="24"/>
-        </w:rPr>
-      </w:pPr>
-      <w:bookmarkStart w:id="0" w:name="_GoBack"/>
-      <w:bookmarkEnd w:id="0"/>
-      <w:r>
-        <w:rPr>
-          <w:rFonts w:ascii="Cambria" w:hAnsi="Cambria" w:cs="Calibri"/>
-          <w:bCs/>
-          <w:color w:val="000000"/>
-          <w:sz w:val="24"/>
-          <w:szCs w:val="24"/>
-        </w:rPr>
-        <w:t xml:space="preserve">App-Controlled </w:t>
-      </w:r>
-      <w:r>
-        <w:rPr>
-          <w:rFonts w:ascii="Cambria" w:hAnsi="Cambria" w:cs="Calibri"/>
-          <w:bCs/>
-          <w:color w:val="000000"/>
-          <w:sz w:val="24"/>
-          <w:szCs w:val="24"/>
-        </w:rPr>
-        <w:t>Laser Tag Robots</w:t>
-      </w:r>
-      <w:r>
-        <w:rPr>
-          <w:rFonts w:ascii="Cambria" w:hAnsi="Cambria" w:cs="Calibri"/>
-          <w:bCs/>
-          <w:color w:val="000000"/>
-          <w:sz w:val="24"/>
-          <w:szCs w:val="24"/>
-        </w:rPr>
-        <w:tab/>
-      </w:r>
-      <w:r>
-        <w:rPr>
-          <w:rFonts w:ascii="Cambria" w:hAnsi="Cambria" w:cs="Calibri"/>
-          <w:bCs/>
-          <w:color w:val="000000"/>
-          <w:sz w:val="24"/>
-          <w:szCs w:val="24"/>
-        </w:rPr>
-        <w:tab/>
-      </w:r>
-      <w:r>
-        <w:rPr>
-          <w:rFonts w:ascii="Cambria" w:hAnsi="Cambria" w:cs="Calibri"/>
-          <w:bCs/>
-          <w:color w:val="000000"/>
-          <w:sz w:val="24"/>
-          <w:szCs w:val="24"/>
-        </w:rPr>
-        <w:tab/>
-      </w:r>
-      <w:r>
-        <w:rPr>
-          <w:rFonts w:ascii="Cambria" w:hAnsi="Cambria" w:cs="Calibri"/>
-          <w:bCs/>
-          <w:color w:val="000000"/>
-          <w:sz w:val="24"/>
-          <w:szCs w:val="24"/>
-        </w:rPr>
-        <w:tab/>
-      </w:r>
-      <w:r>
-        <w:rPr>
-          <w:rFonts w:ascii="Cambria" w:hAnsi="Cambria" w:cs="Calibri"/>
-          <w:bCs/>
-          <w:color w:val="000000"/>
-          <w:sz w:val="24"/>
-          <w:szCs w:val="24"/>
-        </w:rPr>
-        <w:tab/>
-      </w:r>
-      <w:r>
-        <w:rPr>
-          <w:rFonts w:ascii="Cambria" w:hAnsi="Cambria" w:cs="Calibri"/>
-          <w:bCs/>
-          <w:color w:val="000000"/>
-          <w:sz w:val="24"/>
-          <w:szCs w:val="24"/>
-        </w:rPr>
-        <w:tab/>
-      </w:r>
-      <w:r>
-        <w:rPr>
-          <w:rFonts w:ascii="Cambria" w:hAnsi="Cambria" w:cs="Calibri"/>
-          <w:bCs/>
-          <w:color w:val="000000"/>
-          <w:sz w:val="24"/>
-          <w:szCs w:val="24"/>
-        </w:rPr>
-        <w:tab/>
-      </w:r>
-      <w:r>
-        <w:rPr>
-          <w:rFonts w:ascii="Cambria" w:hAnsi="Cambria" w:cs="Calibri"/>
-          <w:bCs/>
-          <w:color w:val="000000"/>
-          <w:sz w:val="24"/>
-          <w:szCs w:val="24"/>
-        </w:rPr>
-        <w:tab/>
-        <w:t xml:space="preserve"> </w:t>
-      </w:r>
-      <w:r>
-        <w:rPr>
-          <w:rFonts w:ascii="Cambria" w:hAnsi="Cambria" w:cs="Calibri"/>
-          <w:bCs/>
-          <w:i/>
-          <w:color w:val="000000"/>
-          <w:sz w:val="24"/>
-          <w:szCs w:val="24"/>
-        </w:rPr>
-        <w:t>Spring 2017</w:t>
+          <w:color w:val="000000"/>
+          <w:sz w:val="24"/>
+          <w:szCs w:val="24"/>
+        </w:rPr>
+      </w:pPr>
+      <w:r>
+        <w:rPr>
+          <w:rFonts w:ascii="Calibri" w:hAnsi="Calibri" w:cs="Calibri"/>
+          <w:color w:val="000000"/>
+          <w:sz w:val="24"/>
+          <w:szCs w:val="24"/>
+        </w:rPr>
+        <w:t>Designed</w:t>
+      </w:r>
+      <w:r>
+        <w:rPr>
+          <w:rFonts w:ascii="Calibri" w:hAnsi="Calibri" w:cs="Calibri"/>
+          <w:color w:val="000000"/>
+          <w:sz w:val="24"/>
+          <w:szCs w:val="24"/>
+        </w:rPr>
+        <w:t xml:space="preserve"> electrical schematic and PCB using Cadence schematic capture and PCB editor </w:t>
+      </w:r>
+      <w:r>
+        <w:rPr>
+          <w:rFonts w:ascii="Calibri" w:hAnsi="Calibri" w:cs="Calibri"/>
+          <w:color w:val="000000"/>
+          <w:sz w:val="24"/>
+          <w:szCs w:val="24"/>
+        </w:rPr>
+        <w:t>tools</w:t>
       </w:r>
     </w:p>
     <w:p>
@@ -1834,90 +1880,42 @@
         <w:pStyle w:val="ListParagraph"/>
         <w:numPr>
           <w:ilvl w:val="0"/>
-          <w:numId w:val="24"/>
+          <w:numId w:val="22"/>
         </w:numPr>
         <w:autoSpaceDE w:val="0"/>
         <w:autoSpaceDN w:val="0"/>
         <w:adjustRightInd w:val="0"/>
         <w:spacing w:after="0" w:line="240" w:lineRule="auto"/>
         <w:rPr>
-          <w:rFonts w:cstheme="minorHAnsi"/>
-          <w:bCs/>
-          <w:color w:val="000000"/>
-          <w:sz w:val="24"/>
-          <w:szCs w:val="24"/>
-        </w:rPr>
-      </w:pPr>
-      <w:r>
-        <w:rPr>
-          <w:rFonts w:cstheme="minorHAnsi"/>
-          <w:bCs/>
-          <w:color w:val="000000"/>
-          <w:sz w:val="24"/>
-          <w:szCs w:val="24"/>
-        </w:rPr>
-        <w:t xml:space="preserve">Programmed android app </w:t>
-      </w:r>
-      <w:r>
-        <w:rPr>
-          <w:rFonts w:cstheme="minorHAnsi"/>
-          <w:bCs/>
-          <w:color w:val="000000"/>
-          <w:sz w:val="24"/>
-          <w:szCs w:val="24"/>
-        </w:rPr>
-        <w:t xml:space="preserve">backend </w:t>
-      </w:r>
-      <w:r>
-        <w:rPr>
-          <w:rFonts w:cstheme="minorHAnsi"/>
-          <w:bCs/>
-          <w:color w:val="000000"/>
-          <w:sz w:val="24"/>
-          <w:szCs w:val="24"/>
-        </w:rPr>
-        <w:t>to control robots and receive feedback in Java</w:t>
+          <w:rFonts w:ascii="Calibri" w:hAnsi="Calibri" w:cs="Calibri"/>
+          <w:color w:val="000000"/>
+          <w:sz w:val="24"/>
+          <w:szCs w:val="24"/>
+        </w:rPr>
+      </w:pPr>
+      <w:r>
+        <w:rPr>
+          <w:rFonts w:ascii="Calibri" w:hAnsi="Calibri" w:cs="Calibri"/>
+          <w:color w:val="000000"/>
+          <w:sz w:val="24"/>
+          <w:szCs w:val="24"/>
+        </w:rPr>
+        <w:t>Tested and debugged electrical and software systems using benchtop electrical tools</w:t>
       </w:r>
     </w:p>
     <w:p>
       <w:pPr>
-        <w:pStyle w:val="ListParagraph"/>
-        <w:numPr>
-          <w:ilvl w:val="0"/>
-          <w:numId w:val="24"/>
-        </w:numPr>
         <w:autoSpaceDE w:val="0"/>
         <w:autoSpaceDN w:val="0"/>
         <w:adjustRightInd w:val="0"/>
         <w:spacing w:after="0" w:line="240" w:lineRule="auto"/>
         <w:rPr>
-          <w:rFonts w:cstheme="minorHAnsi"/>
-          <w:bCs/>
-          <w:color w:val="000000"/>
-          <w:sz w:val="24"/>
-          <w:szCs w:val="24"/>
-        </w:rPr>
-      </w:pPr>
-      <w:r>
-        <w:rPr>
-          <w:rFonts w:cstheme="minorHAnsi"/>
-          <w:bCs/>
-          <w:color w:val="000000"/>
-          <w:sz w:val="24"/>
-          <w:szCs w:val="24"/>
-        </w:rPr>
-        <w:t xml:space="preserve">Developed frontend of android app in Java to display information and receive </w:t>
-      </w:r>
-      <w:r>
-        <w:rPr>
-          <w:rFonts w:cstheme="minorHAnsi"/>
-          <w:bCs/>
-          <w:color w:val="000000"/>
-          <w:sz w:val="24"/>
-          <w:szCs w:val="24"/>
-        </w:rPr>
-        <w:t>user input</w:t>
-      </w:r>
+          <w:rFonts w:ascii="Cambria" w:hAnsi="Cambria" w:cs="Calibri"/>
+          <w:color w:val="000000"/>
+          <w:sz w:val="24"/>
+          <w:szCs w:val="24"/>
+        </w:rPr>
+      </w:pPr>
     </w:p>
     <w:p>
       <w:pPr>
@@ -1926,13 +1924,23 @@
         <w:adjustRightInd w:val="0"/>
         <w:spacing w:after="0" w:line="240" w:lineRule="auto"/>
         <w:rPr>
-          <w:rFonts w:ascii="Calibri" w:hAnsi="Calibri" w:cs="Calibri"/>
-          <w:bCs/>
-          <w:color w:val="000000"/>
-          <w:sz w:val="24"/>
-          <w:szCs w:val="24"/>
-        </w:rPr>
-      </w:pPr>
+          <w:rFonts w:ascii="Cambria" w:hAnsi="Cambria" w:cs="Calibri"/>
+          <w:b/>
+          <w:color w:val="000000"/>
+          <w:sz w:val="24"/>
+          <w:szCs w:val="24"/>
+        </w:rPr>
+      </w:pPr>
+      <w:r>
+        <w:rPr>
+          <w:rFonts w:ascii="Cambria" w:hAnsi="Cambria" w:cs="Calibri"/>
+          <w:b/>
+          <w:color w:val="000000"/>
+          <w:sz w:val="24"/>
+          <w:szCs w:val="24"/>
+        </w:rPr>
+        <w:t>Relevant Coursework</w:t>
+      </w:r>
     </w:p>
     <w:p>
       <w:pPr>
@@ -1941,33 +1949,90 @@
         <w:adjustRightInd w:val="0"/>
         <w:spacing w:after="0" w:line="240" w:lineRule="auto"/>
         <w:rPr>
-          <w:rFonts w:ascii="Cambria" w:hAnsi="Cambria" w:cs="Calibri"/>
-          <w:b/>
-          <w:bCs/>
-          <w:color w:val="000000"/>
-          <w:sz w:val="24"/>
-          <w:szCs w:val="24"/>
-        </w:rPr>
-      </w:pPr>
-      <w:r>
-        <w:rPr>
-          <w:rFonts w:ascii="Cambria" w:hAnsi="Cambria" w:cs="Calibri"/>
-          <w:b/>
-          <w:bCs/>
-          <w:color w:val="000000"/>
-          <w:sz w:val="24"/>
-          <w:szCs w:val="24"/>
-        </w:rPr>
-        <w:t>Other Experience</w:t>
+          <w:rFonts w:cstheme="minorHAnsi"/>
+          <w:color w:val="000000"/>
+          <w:sz w:val="24"/>
+          <w:szCs w:val="24"/>
+        </w:rPr>
+      </w:pPr>
+      <w:r>
+        <w:rPr>
+          <w:rFonts w:cstheme="minorHAnsi"/>
+          <w:color w:val="000000"/>
+          <w:sz w:val="24"/>
+          <w:szCs w:val="24"/>
+        </w:rPr>
+        <w:t>Electrical Systems, Embedded Systems, Electricity and Magnetism</w:t>
+      </w:r>
+      <w:r>
+        <w:rPr>
+          <w:rFonts w:cstheme="minorHAnsi"/>
+          <w:color w:val="000000"/>
+          <w:sz w:val="24"/>
+          <w:szCs w:val="24"/>
+        </w:rPr>
+        <w:t xml:space="preserve">, </w:t>
+      </w:r>
+      <w:r>
+        <w:rPr>
+          <w:rFonts w:cstheme="minorHAnsi"/>
+          <w:color w:val="000000"/>
+          <w:sz w:val="24"/>
+          <w:szCs w:val="24"/>
+        </w:rPr>
+        <w:t>Applied Linear Algebra</w:t>
       </w:r>
     </w:p>
     <w:p>
       <w:pPr>
+        <w:pStyle w:val="ListParagraph"/>
         <w:autoSpaceDE w:val="0"/>
         <w:autoSpaceDN w:val="0"/>
         <w:adjustRightInd w:val="0"/>
         <w:spacing w:after="0" w:line="240" w:lineRule="auto"/>
         <w:rPr>
+          <w:rFonts w:ascii="Calibri" w:hAnsi="Calibri" w:cs="Calibri"/>
+          <w:bCs/>
+          <w:color w:val="000000"/>
+          <w:sz w:val="24"/>
+          <w:szCs w:val="24"/>
+        </w:rPr>
+      </w:pPr>
+    </w:p>
+    <w:p>
+      <w:pPr>
+        <w:autoSpaceDE w:val="0"/>
+        <w:autoSpaceDN w:val="0"/>
+        <w:adjustRightInd w:val="0"/>
+        <w:spacing w:after="0" w:line="240" w:lineRule="auto"/>
+        <w:rPr>
+          <w:rFonts w:ascii="Cambria" w:hAnsi="Cambria" w:cs="Calibri"/>
+          <w:b/>
+          <w:bCs/>
+          <w:color w:val="000000"/>
+          <w:sz w:val="24"/>
+          <w:szCs w:val="24"/>
+        </w:rPr>
+      </w:pPr>
+      <w:r>
+        <w:rPr>
+          <w:rFonts w:ascii="Cambria" w:hAnsi="Cambria" w:cs="Calibri"/>
+          <w:b/>
+          <w:bCs/>
+          <w:color w:val="000000"/>
+          <w:sz w:val="24"/>
+          <w:szCs w:val="24"/>
+        </w:rPr>
+        <w:t>Other Experience</w:t>
+      </w:r>
+    </w:p>
+    <w:p>
+      <w:pPr>
+        <w:autoSpaceDE w:val="0"/>
+        <w:autoSpaceDN w:val="0"/>
+        <w:adjustRightInd w:val="0"/>
+        <w:spacing w:after="0" w:line="240" w:lineRule="auto"/>
+        <w:rPr>
           <w:rFonts w:ascii="Cambria" w:hAnsi="Cambria" w:cs="Calibri"/>
           <w:i/>
           <w:color w:val="000000"/>
@@ -2019,7 +2084,24 @@
           <w:szCs w:val="24"/>
         </w:rPr>
         <w:tab/>
-        <w:t xml:space="preserve">          </w:t>
+      </w:r>
+      <w:r>
+        <w:rPr>
+          <w:rFonts w:ascii="Cambria" w:hAnsi="Cambria" w:cs="Calibri"/>
+          <w:color w:val="000000"/>
+          <w:sz w:val="24"/>
+          <w:szCs w:val="24"/>
+        </w:rPr>
+        <w:tab/>
+      </w:r>
+      <w:r>
+        <w:rPr>
+          <w:rFonts w:ascii="Cambria" w:hAnsi="Cambria" w:cs="Calibri"/>
+          <w:color w:val="000000"/>
+          <w:sz w:val="24"/>
+          <w:szCs w:val="24"/>
+        </w:rPr>
+        <w:t xml:space="preserve">       </w:t>
       </w:r>
       <w:r>
         <w:rPr>
@@ -2199,16 +2281,17 @@
           <w:sz w:val="24"/>
           <w:szCs w:val="24"/>
         </w:rPr>
-        <w:t xml:space="preserve">          </w:t>
-      </w:r>
-      <w:r>
-        <w:rPr>
-          <w:rFonts w:ascii="Cambria" w:hAnsi="Cambria" w:cs="Calibri"/>
-          <w:color w:val="000000"/>
-          <w:sz w:val="24"/>
-          <w:szCs w:val="24"/>
-        </w:rPr>
-        <w:t xml:space="preserve">           </w:t>
+        <w:tab/>
+      </w:r>
+      <w:r>
+        <w:rPr>
+          <w:rFonts w:ascii="Cambria" w:hAnsi="Cambria" w:cs="Calibri"/>
+          <w:color w:val="000000"/>
+          <w:sz w:val="24"/>
+          <w:szCs w:val="24"/>
+        </w:rPr>
+        <w:tab/>
+        <w:t xml:space="preserve">     </w:t>
       </w:r>
       <w:r>
         <w:rPr>
@@ -2397,7 +2480,16 @@
           <w:szCs w:val="24"/>
         </w:rPr>
         <w:tab/>
-        <w:t xml:space="preserve">            </w:t>
+      </w:r>
+      <w:r>
+        <w:rPr>
+          <w:rFonts w:ascii="Cambria" w:hAnsi="Cambria" w:cs="Times New Roman"/>
+          <w:color w:val="000000"/>
+          <w:sz w:val="24"/>
+          <w:szCs w:val="24"/>
+        </w:rPr>
+        <w:tab/>
+        <w:t xml:space="preserve">         </w:t>
       </w:r>
       <w:r>
         <w:rPr>
@@ -2435,52 +2527,25 @@
           <w:sz w:val="24"/>
           <w:szCs w:val="24"/>
         </w:rPr>
-        <w:t>Suggest</w:t>
-      </w:r>
-      <w:r>
-        <w:rPr>
-          <w:rFonts w:ascii="Calibri" w:hAnsi="Calibri" w:cs="Calibri"/>
-          <w:color w:val="000000"/>
-          <w:sz w:val="24"/>
-          <w:szCs w:val="24"/>
-        </w:rPr>
-        <w:t>ed</w:t>
-      </w:r>
-      <w:r>
-        <w:rPr>
-          <w:rFonts w:ascii="Calibri" w:hAnsi="Calibri" w:cs="Calibri"/>
-          <w:color w:val="000000"/>
-          <w:sz w:val="24"/>
-          <w:szCs w:val="24"/>
-        </w:rPr>
-        <w:t xml:space="preserve"> desig</w:t>
-      </w:r>
-      <w:r>
-        <w:rPr>
-          <w:rFonts w:ascii="Calibri" w:hAnsi="Calibri" w:cs="Calibri"/>
-          <w:color w:val="000000"/>
-          <w:sz w:val="24"/>
-          <w:szCs w:val="24"/>
-        </w:rPr>
-        <w:t>n changes</w:t>
-      </w:r>
-      <w:r>
-        <w:rPr>
-          <w:rFonts w:ascii="Calibri" w:hAnsi="Calibri" w:cs="Calibri"/>
-          <w:color w:val="000000"/>
-          <w:sz w:val="24"/>
-          <w:szCs w:val="24"/>
-        </w:rPr>
-        <w:t xml:space="preserve"> and debug</w:t>
-      </w:r>
-      <w:r>
-        <w:rPr>
-          <w:rFonts w:ascii="Calibri" w:hAnsi="Calibri" w:cs="Calibri"/>
-          <w:color w:val="000000"/>
-          <w:sz w:val="24"/>
-          <w:szCs w:val="24"/>
-        </w:rPr>
-        <w:t>ged</w:t>
+        <w:t>Taught the use of</w:t>
+      </w:r>
+      <w:r>
+        <w:rPr>
+          <w:rFonts w:ascii="Calibri" w:hAnsi="Calibri" w:cs="Calibri"/>
+          <w:color w:val="000000"/>
+          <w:sz w:val="24"/>
+          <w:szCs w:val="24"/>
+        </w:rPr>
+        <w:t xml:space="preserve"> motor control </w:t>
+      </w:r>
+      <w:r>
+        <w:rPr>
+          <w:rFonts w:ascii="Calibri" w:hAnsi="Calibri" w:cs="Calibri"/>
+          <w:color w:val="000000"/>
+          <w:sz w:val="24"/>
+          <w:szCs w:val="24"/>
+        </w:rPr>
+        <w:t>methods</w:t>
       </w:r>
       <w:r>
         <w:rPr>
@@ -2498,25 +2563,34 @@
           <w:sz w:val="24"/>
           <w:szCs w:val="24"/>
         </w:rPr>
-        <w:t>code</w:t>
-      </w:r>
-      <w:r>
-        <w:rPr>
-          <w:rFonts w:ascii="Calibri" w:hAnsi="Calibri" w:cs="Calibri"/>
-          <w:color w:val="000000"/>
-          <w:sz w:val="24"/>
-          <w:szCs w:val="24"/>
-        </w:rPr>
-        <w:t>, while teaching students</w:t>
-      </w:r>
-      <w:r>
-        <w:rPr>
-          <w:rFonts w:ascii="Calibri" w:hAnsi="Calibri" w:cs="Calibri"/>
-          <w:color w:val="000000"/>
-          <w:sz w:val="24"/>
-          <w:szCs w:val="24"/>
-        </w:rPr>
-        <w:t xml:space="preserve"> to be self-sufficient</w:t>
+        <w:t>and communication protocols</w:t>
+      </w:r>
+      <w:r>
+        <w:rPr>
+          <w:rFonts w:ascii="Calibri" w:hAnsi="Calibri" w:cs="Calibri"/>
+          <w:color w:val="000000"/>
+          <w:sz w:val="24"/>
+          <w:szCs w:val="24"/>
+        </w:rPr>
+        <w:t xml:space="preserve"> such as</w:t>
+      </w:r>
+      <w:r>
+        <w:rPr>
+          <w:rFonts w:ascii="Calibri" w:hAnsi="Calibri" w:cs="Calibri"/>
+          <w:color w:val="000000"/>
+          <w:sz w:val="24"/>
+          <w:szCs w:val="24"/>
+        </w:rPr>
+        <w:t xml:space="preserve"> I2C</w:t>
+      </w:r>
+      <w:r>
+        <w:rPr>
+          <w:rFonts w:ascii="Calibri" w:hAnsi="Calibri" w:cs="Calibri"/>
+          <w:color w:val="000000"/>
+          <w:sz w:val="24"/>
+          <w:szCs w:val="24"/>
+        </w:rPr>
+        <w:t xml:space="preserve"> and UART</w:t>
       </w:r>
     </w:p>
     <w:p>
@@ -2586,8 +2660,19 @@
           <w:szCs w:val="24"/>
         </w:rPr>
         <w:tab/>
-        <w:t xml:space="preserve">            </w:t>
-      </w:r>
+      </w:r>
+      <w:r>
+        <w:rPr>
+          <w:rFonts w:ascii="Cambria" w:hAnsi="Cambria" w:cs="Calibri"/>
+          <w:color w:val="000000"/>
+          <w:sz w:val="24"/>
+          <w:szCs w:val="24"/>
+        </w:rPr>
+        <w:tab/>
+        <w:t xml:space="preserve">         </w:t>
+      </w:r>
+      <w:bookmarkStart w:id="0" w:name="_GoBack"/>
+      <w:bookmarkEnd w:id="0"/>
       <w:r>
         <w:rPr>
           <w:rFonts w:ascii="Cambria" w:hAnsi="Cambria" w:cs="Calibri"/>
@@ -2716,7 +2801,25 @@
           <w:sz w:val="24"/>
           <w:szCs w:val="24"/>
         </w:rPr>
-        <w:t>, C#</w:t>
+        <w:t>,</w:t>
+      </w:r>
+      <w:r>
+        <w:rPr>
+          <w:rFonts w:ascii="Calibri" w:hAnsi="Calibri" w:cs="Calibri"/>
+          <w:color w:val="000000"/>
+          <w:sz w:val="24"/>
+          <w:szCs w:val="24"/>
+        </w:rPr>
+        <w:t xml:space="preserve"> C++,</w:t>
+      </w:r>
+      <w:r>
+        <w:rPr>
+          <w:rFonts w:ascii="Calibri" w:hAnsi="Calibri" w:cs="Calibri"/>
+          <w:color w:val="000000"/>
+          <w:sz w:val="24"/>
+          <w:szCs w:val="24"/>
+        </w:rPr>
+        <w:t xml:space="preserve"> C#</w:t>
       </w:r>
       <w:r>
         <w:rPr>
@@ -2770,6 +2873,15 @@
           <w:sz w:val="24"/>
           <w:szCs w:val="24"/>
         </w:rPr>
+        <w:t xml:space="preserve">Git, </w:t>
+      </w:r>
+      <w:r>
+        <w:rPr>
+          <w:rFonts w:ascii="Calibri" w:hAnsi="Calibri" w:cs="Calibri"/>
+          <w:color w:val="000000"/>
+          <w:sz w:val="24"/>
+          <w:szCs w:val="24"/>
+        </w:rPr>
         <w:t>Microsoft Office</w:t>
       </w:r>
       <w:r>
@@ -2824,39 +2936,21 @@
           <w:sz w:val="24"/>
           <w:szCs w:val="24"/>
         </w:rPr>
-        <w:t>Windows</w:t>
-      </w:r>
-      <w:r>
-        <w:rPr>
-          <w:rFonts w:ascii="Calibri" w:hAnsi="Calibri" w:cs="Calibri"/>
-          <w:color w:val="000000"/>
-          <w:sz w:val="24"/>
-          <w:szCs w:val="24"/>
-        </w:rPr>
-        <w:t xml:space="preserve"> &amp;</w:t>
-      </w:r>
-      <w:r>
-        <w:rPr>
-          <w:rFonts w:ascii="Calibri" w:hAnsi="Calibri" w:cs="Calibri"/>
-          <w:color w:val="000000"/>
-          <w:sz w:val="24"/>
-          <w:szCs w:val="24"/>
-        </w:rPr>
-        <w:t xml:space="preserve"> </w:t>
-      </w:r>
-      <w:r>
-        <w:rPr>
-          <w:rFonts w:ascii="Calibri" w:hAnsi="Calibri" w:cs="Calibri"/>
-          <w:color w:val="000000"/>
-          <w:sz w:val="24"/>
-          <w:szCs w:val="24"/>
-        </w:rPr>
-        <w:t>Linux</w:t>
+        <w:t>Linu</w:t>
+      </w:r>
+      <w:r>
+        <w:rPr>
+          <w:rFonts w:ascii="Calibri" w:hAnsi="Calibri" w:cs="Calibri"/>
+          <w:color w:val="000000"/>
+          <w:sz w:val="24"/>
+          <w:szCs w:val="24"/>
+        </w:rPr>
+        <w:t>x</w:t>
       </w:r>
     </w:p>
     <w:sectPr>
       <w:pgSz w:w="12240" w:h="15840"/>
-      <w:pgMar w:top="677" w:right="1152" w:bottom="706" w:left="1152" w:header="720" w:footer="720" w:gutter="0"/>
+      <w:pgMar w:top="677" w:right="864" w:bottom="706" w:left="864" w:header="720" w:footer="720" w:gutter="0"/>
       <w:cols w:space="720"/>
       <w:docGrid w:linePitch="360"/>
     </w:sectPr>
@@ -6486,7 +6580,7 @@
 </file>
 
 <file path=customXml/itemProps1.xml><?xml version="1.0" encoding="utf-8"?>
-<ds:datastoreItem xmlns:ds="http://schemas.openxmlformats.org/officeDocument/2006/customXml" ds:itemID="{684F288C-96A5-4FC1-9338-2CDCB823D30D}">
+<ds:datastoreItem xmlns:ds="http://schemas.openxmlformats.org/officeDocument/2006/customXml" ds:itemID="{E8B078B7-F251-4B99-83F7-9549073FDB20}">
   <ds:schemaRefs>
     <ds:schemaRef ds:uri="http://schemas.openxmlformats.org/officeDocument/2006/bibliography"/>
   </ds:schemaRefs>

</xml_diff>

<commit_message>
update poster for SWRS, get heights from data anal, gif of leg jumping, a few applications
</commit_message>
<xml_diff>
--- a/Applications/Knaup, Jacob.docx
+++ b/Applications/Knaup, Jacob.docx
@@ -451,7 +451,7 @@
           <w:sz w:val="24"/>
           <w:szCs w:val="24"/>
         </w:rPr>
-        <w:t>embedded</w:t>
+        <w:t>robotic</w:t>
       </w:r>
       <w:r>
         <w:rPr>
@@ -541,7 +541,7 @@
           <w:sz w:val="24"/>
           <w:szCs w:val="24"/>
         </w:rPr>
-        <w:t xml:space="preserve"> with Corning</w:t>
+        <w:t xml:space="preserve"> with </w:t>
       </w:r>
       <w:r>
         <w:rPr>
@@ -551,7 +551,7 @@
           <w:sz w:val="24"/>
           <w:szCs w:val="24"/>
         </w:rPr>
-        <w:t xml:space="preserve"> for the summer of 2018 in </w:t>
+        <w:t>iRobot</w:t>
       </w:r>
       <w:r>
         <w:rPr>
@@ -561,7 +561,7 @@
           <w:sz w:val="24"/>
           <w:szCs w:val="24"/>
         </w:rPr>
-        <w:t>controls</w:t>
+        <w:t xml:space="preserve"> for the summer of 2018 in</w:t>
       </w:r>
       <w:r>
         <w:rPr>
@@ -571,17 +571,7 @@
           <w:sz w:val="24"/>
           <w:szCs w:val="24"/>
         </w:rPr>
-        <w:t xml:space="preserve"> </w:t>
-      </w:r>
-      <w:r>
-        <w:rPr>
-          <w:rFonts w:ascii="Calibri" w:hAnsi="Calibri" w:cs="Calibri"/>
-          <w:bCs/>
-          <w:color w:val="000000"/>
-          <w:sz w:val="24"/>
-          <w:szCs w:val="24"/>
-        </w:rPr>
-        <w:t xml:space="preserve">engineering. </w:t>
+        <w:t xml:space="preserve"> robotic algorithm development.</w:t>
       </w:r>
     </w:p>
     <w:p>
@@ -1012,79 +1002,43 @@
           <w:sz w:val="24"/>
           <w:szCs w:val="24"/>
         </w:rPr>
-        <w:t>Develop</w:t>
-      </w:r>
-      <w:r>
-        <w:rPr>
-          <w:rFonts w:ascii="Calibri" w:hAnsi="Calibri" w:cs="Calibri"/>
-          <w:color w:val="000000"/>
-          <w:sz w:val="24"/>
-          <w:szCs w:val="24"/>
-        </w:rPr>
-        <w:t>ed</w:t>
-      </w:r>
-      <w:r>
-        <w:rPr>
-          <w:rFonts w:ascii="Calibri" w:hAnsi="Calibri" w:cs="Calibri"/>
-          <w:color w:val="000000"/>
-          <w:sz w:val="24"/>
-          <w:szCs w:val="24"/>
-        </w:rPr>
-        <w:t xml:space="preserve"> and test</w:t>
-      </w:r>
-      <w:r>
-        <w:rPr>
-          <w:rFonts w:ascii="Calibri" w:hAnsi="Calibri" w:cs="Calibri"/>
-          <w:color w:val="000000"/>
-          <w:sz w:val="24"/>
-          <w:szCs w:val="24"/>
-        </w:rPr>
-        <w:t>ed</w:t>
-      </w:r>
-      <w:r>
-        <w:rPr>
-          <w:rFonts w:ascii="Calibri" w:hAnsi="Calibri" w:cs="Calibri"/>
-          <w:color w:val="000000"/>
-          <w:sz w:val="24"/>
-          <w:szCs w:val="24"/>
-        </w:rPr>
-        <w:t xml:space="preserve"> robotic </w:t>
-      </w:r>
-      <w:r>
-        <w:rPr>
-          <w:rFonts w:ascii="Calibri" w:hAnsi="Calibri" w:cs="Calibri"/>
-          <w:color w:val="000000"/>
-          <w:sz w:val="24"/>
-          <w:szCs w:val="24"/>
-        </w:rPr>
-        <w:t xml:space="preserve">mechanism </w:t>
-      </w:r>
-      <w:r>
-        <w:rPr>
-          <w:rFonts w:ascii="Calibri" w:hAnsi="Calibri" w:cs="Calibri"/>
-          <w:color w:val="000000"/>
-          <w:sz w:val="24"/>
-          <w:szCs w:val="24"/>
-        </w:rPr>
-        <w:t xml:space="preserve">position and force control software </w:t>
-      </w:r>
-      <w:r>
-        <w:rPr>
-          <w:rFonts w:ascii="Calibri" w:hAnsi="Calibri" w:cs="Calibri"/>
-          <w:color w:val="000000"/>
-          <w:sz w:val="24"/>
-          <w:szCs w:val="24"/>
-        </w:rPr>
-        <w:t xml:space="preserve">written </w:t>
-      </w:r>
-      <w:r>
-        <w:rPr>
-          <w:rFonts w:ascii="Calibri" w:hAnsi="Calibri" w:cs="Calibri"/>
-          <w:color w:val="000000"/>
-          <w:sz w:val="24"/>
-          <w:szCs w:val="24"/>
-        </w:rPr>
-        <w:t>in C</w:t>
+        <w:t xml:space="preserve">Modeled systems and predicted expected behavior using Python, MATLAB, and </w:t>
+      </w:r>
+      <w:r>
+        <w:rPr>
+          <w:rFonts w:ascii="Calibri" w:hAnsi="Calibri" w:cs="Calibri"/>
+          <w:color w:val="000000"/>
+          <w:sz w:val="24"/>
+          <w:szCs w:val="24"/>
+        </w:rPr>
+        <w:t xml:space="preserve">Unity </w:t>
+      </w:r>
+      <w:r>
+        <w:rPr>
+          <w:rFonts w:ascii="Calibri" w:hAnsi="Calibri" w:cs="Calibri"/>
+          <w:color w:val="000000"/>
+          <w:sz w:val="24"/>
+          <w:szCs w:val="24"/>
+        </w:rPr>
+        <w:t>3D</w:t>
+      </w:r>
+      <w:r>
+        <w:rPr>
+          <w:rFonts w:ascii="Calibri" w:hAnsi="Calibri" w:cs="Calibri"/>
+          <w:color w:val="000000"/>
+          <w:sz w:val="24"/>
+          <w:szCs w:val="24"/>
+        </w:rPr>
+        <w:t xml:space="preserve"> </w:t>
+      </w:r>
+      <w:r>
+        <w:rPr>
+          <w:rFonts w:ascii="Calibri" w:hAnsi="Calibri" w:cs="Calibri"/>
+          <w:color w:val="000000"/>
+          <w:sz w:val="24"/>
+          <w:szCs w:val="24"/>
+        </w:rPr>
+        <w:t>(C#)</w:t>
       </w:r>
     </w:p>
     <w:p>
@@ -1112,25 +1066,79 @@
           <w:sz w:val="24"/>
           <w:szCs w:val="24"/>
         </w:rPr>
-        <w:t xml:space="preserve">Modeled systems </w:t>
-      </w:r>
-      <w:r>
-        <w:rPr>
-          <w:rFonts w:ascii="Calibri" w:hAnsi="Calibri" w:cs="Calibri"/>
-          <w:color w:val="000000"/>
-          <w:sz w:val="24"/>
-          <w:szCs w:val="24"/>
-        </w:rPr>
-        <w:t xml:space="preserve">and predicted expected behavior </w:t>
-      </w:r>
-      <w:r>
-        <w:rPr>
-          <w:rFonts w:ascii="Calibri" w:hAnsi="Calibri" w:cs="Calibri"/>
-          <w:color w:val="000000"/>
-          <w:sz w:val="24"/>
-          <w:szCs w:val="24"/>
-        </w:rPr>
-        <w:t>using Python, MATLAB, and C#</w:t>
+        <w:t>Develop</w:t>
+      </w:r>
+      <w:r>
+        <w:rPr>
+          <w:rFonts w:ascii="Calibri" w:hAnsi="Calibri" w:cs="Calibri"/>
+          <w:color w:val="000000"/>
+          <w:sz w:val="24"/>
+          <w:szCs w:val="24"/>
+        </w:rPr>
+        <w:t>ed</w:t>
+      </w:r>
+      <w:r>
+        <w:rPr>
+          <w:rFonts w:ascii="Calibri" w:hAnsi="Calibri" w:cs="Calibri"/>
+          <w:color w:val="000000"/>
+          <w:sz w:val="24"/>
+          <w:szCs w:val="24"/>
+        </w:rPr>
+        <w:t xml:space="preserve"> and test</w:t>
+      </w:r>
+      <w:r>
+        <w:rPr>
+          <w:rFonts w:ascii="Calibri" w:hAnsi="Calibri" w:cs="Calibri"/>
+          <w:color w:val="000000"/>
+          <w:sz w:val="24"/>
+          <w:szCs w:val="24"/>
+        </w:rPr>
+        <w:t>ed</w:t>
+      </w:r>
+      <w:r>
+        <w:rPr>
+          <w:rFonts w:ascii="Calibri" w:hAnsi="Calibri" w:cs="Calibri"/>
+          <w:color w:val="000000"/>
+          <w:sz w:val="24"/>
+          <w:szCs w:val="24"/>
+        </w:rPr>
+        <w:t xml:space="preserve"> robotic </w:t>
+      </w:r>
+      <w:r>
+        <w:rPr>
+          <w:rFonts w:ascii="Calibri" w:hAnsi="Calibri" w:cs="Calibri"/>
+          <w:color w:val="000000"/>
+          <w:sz w:val="24"/>
+          <w:szCs w:val="24"/>
+        </w:rPr>
+        <w:t xml:space="preserve">mechanism </w:t>
+      </w:r>
+      <w:r>
+        <w:rPr>
+          <w:rFonts w:ascii="Calibri" w:hAnsi="Calibri" w:cs="Calibri"/>
+          <w:color w:val="000000"/>
+          <w:sz w:val="24"/>
+          <w:szCs w:val="24"/>
+        </w:rPr>
+        <w:t xml:space="preserve">position and force control software </w:t>
+      </w:r>
+      <w:r>
+        <w:rPr>
+          <w:rFonts w:ascii="Calibri" w:hAnsi="Calibri" w:cs="Calibri"/>
+          <w:color w:val="000000"/>
+          <w:sz w:val="24"/>
+          <w:szCs w:val="24"/>
+        </w:rPr>
+        <w:t xml:space="preserve">written </w:t>
+      </w:r>
+      <w:r>
+        <w:rPr>
+          <w:rFonts w:ascii="Calibri" w:hAnsi="Calibri" w:cs="Calibri"/>
+          <w:color w:val="000000"/>
+          <w:sz w:val="24"/>
+          <w:szCs w:val="24"/>
+        </w:rPr>
+        <w:t>in C</w:t>
       </w:r>
     </w:p>
     <w:p>
@@ -1158,25 +1166,16 @@
           <w:sz w:val="24"/>
           <w:szCs w:val="24"/>
         </w:rPr>
-        <w:t>Devised test setups and performed experimental trials</w:t>
-      </w:r>
-      <w:r>
-        <w:rPr>
-          <w:rFonts w:ascii="Calibri" w:hAnsi="Calibri" w:cs="Calibri"/>
-          <w:color w:val="000000"/>
-          <w:sz w:val="24"/>
-          <w:szCs w:val="24"/>
-        </w:rPr>
-        <w:t xml:space="preserve"> using ethernet</w:t>
-      </w:r>
-      <w:r>
-        <w:rPr>
-          <w:rFonts w:ascii="Calibri" w:hAnsi="Calibri" w:cs="Calibri"/>
-          <w:color w:val="000000"/>
-          <w:sz w:val="24"/>
-          <w:szCs w:val="24"/>
-        </w:rPr>
-        <w:t>/IP networking</w:t>
+        <w:t>Wrote data collection program in Python utilizing parallel computing</w:t>
+      </w:r>
+      <w:r>
+        <w:rPr>
+          <w:rFonts w:ascii="Calibri" w:hAnsi="Calibri" w:cs="Calibri"/>
+          <w:color w:val="000000"/>
+          <w:sz w:val="24"/>
+          <w:szCs w:val="24"/>
+        </w:rPr>
+        <w:t xml:space="preserve"> and computational packages</w:t>
       </w:r>
     </w:p>
     <w:p>
@@ -1204,7 +1203,43 @@
           <w:sz w:val="24"/>
           <w:szCs w:val="24"/>
         </w:rPr>
-        <w:t>Analyzed experimental results using Python and statistical analysis software</w:t>
+        <w:t>Devised test setups</w:t>
+      </w:r>
+      <w:r>
+        <w:rPr>
+          <w:rFonts w:ascii="Calibri" w:hAnsi="Calibri" w:cs="Calibri"/>
+          <w:color w:val="000000"/>
+          <w:sz w:val="24"/>
+          <w:szCs w:val="24"/>
+        </w:rPr>
+        <w:t xml:space="preserve">, </w:t>
+      </w:r>
+      <w:r>
+        <w:rPr>
+          <w:rFonts w:ascii="Calibri" w:hAnsi="Calibri" w:cs="Calibri"/>
+          <w:color w:val="000000"/>
+          <w:sz w:val="24"/>
+          <w:szCs w:val="24"/>
+        </w:rPr>
+        <w:t>performed experimental trials</w:t>
+      </w:r>
+      <w:r>
+        <w:rPr>
+          <w:rFonts w:ascii="Calibri" w:hAnsi="Calibri" w:cs="Calibri"/>
+          <w:color w:val="000000"/>
+          <w:sz w:val="24"/>
+          <w:szCs w:val="24"/>
+        </w:rPr>
+        <w:t>, and reported results</w:t>
+      </w:r>
+      <w:r>
+        <w:rPr>
+          <w:rFonts w:ascii="Calibri" w:hAnsi="Calibri" w:cs="Calibri"/>
+          <w:color w:val="000000"/>
+          <w:sz w:val="24"/>
+          <w:szCs w:val="24"/>
+        </w:rPr>
+        <w:t xml:space="preserve"> orally and in writing</w:t>
       </w:r>
     </w:p>
     <w:p>
@@ -1232,70 +1267,16 @@
           <w:sz w:val="24"/>
           <w:szCs w:val="24"/>
         </w:rPr>
-        <w:t>Document</w:t>
-      </w:r>
-      <w:r>
-        <w:rPr>
-          <w:rFonts w:ascii="Calibri" w:hAnsi="Calibri" w:cs="Calibri"/>
-          <w:color w:val="000000"/>
-          <w:sz w:val="24"/>
-          <w:szCs w:val="24"/>
-        </w:rPr>
-        <w:t>ed</w:t>
-      </w:r>
-      <w:r>
-        <w:rPr>
-          <w:rFonts w:ascii="Calibri" w:hAnsi="Calibri" w:cs="Calibri"/>
-          <w:color w:val="000000"/>
-          <w:sz w:val="24"/>
-          <w:szCs w:val="24"/>
-        </w:rPr>
-        <w:t xml:space="preserve"> software development using Git and </w:t>
-      </w:r>
-      <w:r>
-        <w:rPr>
-          <w:rFonts w:ascii="Calibri" w:hAnsi="Calibri" w:cs="Calibri"/>
-          <w:color w:val="000000"/>
-          <w:sz w:val="24"/>
-          <w:szCs w:val="24"/>
-        </w:rPr>
-        <w:t>presented</w:t>
-      </w:r>
-      <w:r>
-        <w:rPr>
-          <w:rFonts w:ascii="Calibri" w:hAnsi="Calibri" w:cs="Calibri"/>
-          <w:color w:val="000000"/>
-          <w:sz w:val="24"/>
-          <w:szCs w:val="24"/>
-        </w:rPr>
-        <w:t xml:space="preserve"> </w:t>
-      </w:r>
-      <w:r>
-        <w:rPr>
-          <w:rFonts w:ascii="Calibri" w:hAnsi="Calibri" w:cs="Calibri"/>
-          <w:color w:val="000000"/>
-          <w:sz w:val="24"/>
-          <w:szCs w:val="24"/>
-        </w:rPr>
-        <w:t>results</w:t>
-      </w:r>
-      <w:r>
-        <w:rPr>
-          <w:rFonts w:ascii="Calibri" w:hAnsi="Calibri" w:cs="Calibri"/>
-          <w:color w:val="000000"/>
-          <w:sz w:val="24"/>
-          <w:szCs w:val="24"/>
-        </w:rPr>
-        <w:t xml:space="preserve"> to lab</w:t>
-      </w:r>
-      <w:r>
-        <w:rPr>
-          <w:rFonts w:ascii="Calibri" w:hAnsi="Calibri" w:cs="Calibri"/>
-          <w:color w:val="000000"/>
-          <w:sz w:val="24"/>
-          <w:szCs w:val="24"/>
-        </w:rPr>
-        <w:t xml:space="preserve"> during meetings</w:t>
+        <w:t xml:space="preserve">Analyzed experimental results using Python </w:t>
+      </w:r>
+      <w:r>
+        <w:rPr>
+          <w:rFonts w:ascii="Calibri" w:hAnsi="Calibri" w:cs="Calibri"/>
+          <w:color w:val="000000"/>
+          <w:sz w:val="24"/>
+          <w:szCs w:val="24"/>
+        </w:rPr>
+        <w:t>in order to compare with theoretical predictions</w:t>
       </w:r>
     </w:p>
     <w:p>
@@ -1364,6 +1345,54 @@
     </w:p>
     <w:p>
       <w:pPr>
+        <w:pStyle w:val="ListParagraph"/>
+        <w:numPr>
+          <w:ilvl w:val="0"/>
+          <w:numId w:val="20"/>
+        </w:numPr>
+        <w:autoSpaceDE w:val="0"/>
+        <w:autoSpaceDN w:val="0"/>
+        <w:adjustRightInd w:val="0"/>
+        <w:spacing w:after="0" w:line="240" w:lineRule="auto"/>
+        <w:rPr>
+          <w:rFonts w:ascii="Calibri" w:hAnsi="Calibri" w:cs="Calibri"/>
+          <w:color w:val="000000"/>
+          <w:sz w:val="24"/>
+          <w:szCs w:val="24"/>
+        </w:rPr>
+      </w:pPr>
+      <w:r>
+        <w:rPr>
+          <w:rFonts w:ascii="Calibri" w:hAnsi="Calibri" w:cs="Calibri"/>
+          <w:color w:val="000000"/>
+          <w:sz w:val="24"/>
+          <w:szCs w:val="24"/>
+        </w:rPr>
+        <w:t xml:space="preserve">Managed code development in a git repository </w:t>
+      </w:r>
+      <w:r>
+        <w:rPr>
+          <w:rFonts w:ascii="Calibri" w:hAnsi="Calibri" w:cs="Calibri"/>
+          <w:color w:val="000000"/>
+          <w:sz w:val="24"/>
+          <w:szCs w:val="24"/>
+        </w:rPr>
+        <w:t xml:space="preserve">to track changes and fall back on </w:t>
+      </w:r>
+      <w:bookmarkStart w:id="0" w:name="_GoBack"/>
+      <w:bookmarkEnd w:id="0"/>
+      <w:r>
+        <w:rPr>
+          <w:rFonts w:ascii="Calibri" w:hAnsi="Calibri" w:cs="Calibri"/>
+          <w:color w:val="000000"/>
+          <w:sz w:val="24"/>
+          <w:szCs w:val="24"/>
+        </w:rPr>
+        <w:t>stable versions</w:t>
+      </w:r>
+    </w:p>
+    <w:p>
+      <w:pPr>
         <w:autoSpaceDE w:val="0"/>
         <w:autoSpaceDN w:val="0"/>
         <w:adjustRightInd w:val="0"/>
@@ -1552,7 +1581,7 @@
           <w:sz w:val="24"/>
           <w:szCs w:val="24"/>
         </w:rPr>
-        <w:t>Define</w:t>
+        <w:t>Communicate</w:t>
       </w:r>
       <w:r>
         <w:rPr>
@@ -1570,52 +1599,25 @@
           <w:sz w:val="24"/>
           <w:szCs w:val="24"/>
         </w:rPr>
-        <w:t xml:space="preserve"> </w:t>
-      </w:r>
-      <w:r>
-        <w:rPr>
-          <w:rFonts w:ascii="Calibri" w:hAnsi="Calibri" w:cs="Calibri"/>
-          <w:color w:val="000000"/>
-          <w:sz w:val="24"/>
-          <w:szCs w:val="24"/>
-        </w:rPr>
-        <w:t>product</w:t>
-      </w:r>
-      <w:r>
-        <w:rPr>
-          <w:rFonts w:ascii="Calibri" w:hAnsi="Calibri" w:cs="Calibri"/>
-          <w:color w:val="000000"/>
-          <w:sz w:val="24"/>
-          <w:szCs w:val="24"/>
-        </w:rPr>
-        <w:t xml:space="preserve"> requirements </w:t>
-      </w:r>
-      <w:r>
-        <w:rPr>
-          <w:rFonts w:ascii="Calibri" w:hAnsi="Calibri" w:cs="Calibri"/>
-          <w:color w:val="000000"/>
-          <w:sz w:val="24"/>
-          <w:szCs w:val="24"/>
-        </w:rPr>
-        <w:t xml:space="preserve">and </w:t>
-      </w:r>
-      <w:r>
-        <w:rPr>
-          <w:rFonts w:ascii="Calibri" w:hAnsi="Calibri" w:cs="Calibri"/>
-          <w:color w:val="000000"/>
-          <w:sz w:val="24"/>
-          <w:szCs w:val="24"/>
-        </w:rPr>
-        <w:t xml:space="preserve">compared and </w:t>
-      </w:r>
-      <w:r>
-        <w:rPr>
-          <w:rFonts w:ascii="Calibri" w:hAnsi="Calibri" w:cs="Calibri"/>
-          <w:color w:val="000000"/>
-          <w:sz w:val="24"/>
-          <w:szCs w:val="24"/>
-        </w:rPr>
-        <w:t>selected components accordingly</w:t>
+        <w:t xml:space="preserve"> project requirements, features, and technical </w:t>
+      </w:r>
+      <w:r>
+        <w:rPr>
+          <w:rFonts w:ascii="Calibri" w:hAnsi="Calibri" w:cs="Calibri"/>
+          <w:color w:val="000000"/>
+          <w:sz w:val="24"/>
+          <w:szCs w:val="24"/>
+        </w:rPr>
+        <w:t>details</w:t>
+      </w:r>
+      <w:r>
+        <w:rPr>
+          <w:rFonts w:ascii="Calibri" w:hAnsi="Calibri" w:cs="Calibri"/>
+          <w:color w:val="000000"/>
+          <w:sz w:val="24"/>
+          <w:szCs w:val="24"/>
+        </w:rPr>
+        <w:t xml:space="preserve"> during design review</w:t>
       </w:r>
     </w:p>
     <w:p>
@@ -1643,34 +1645,43 @@
           <w:sz w:val="24"/>
           <w:szCs w:val="24"/>
         </w:rPr>
-        <w:t>Integrated electr</w:t>
-      </w:r>
-      <w:r>
-        <w:rPr>
-          <w:rFonts w:ascii="Calibri" w:hAnsi="Calibri" w:cs="Calibri"/>
-          <w:color w:val="000000"/>
-          <w:sz w:val="24"/>
-          <w:szCs w:val="24"/>
-        </w:rPr>
-        <w:t>o-mechanical sensors and actuators</w:t>
-      </w:r>
-      <w:r>
-        <w:rPr>
-          <w:rFonts w:ascii="Calibri" w:hAnsi="Calibri" w:cs="Calibri"/>
-          <w:color w:val="000000"/>
-          <w:sz w:val="24"/>
-          <w:szCs w:val="24"/>
-        </w:rPr>
-        <w:t xml:space="preserve"> </w:t>
-      </w:r>
-      <w:r>
-        <w:rPr>
-          <w:rFonts w:ascii="Calibri" w:hAnsi="Calibri" w:cs="Calibri"/>
-          <w:color w:val="000000"/>
-          <w:sz w:val="24"/>
-          <w:szCs w:val="24"/>
-        </w:rPr>
-        <w:t>in an interdisciplinary team</w:t>
+        <w:t xml:space="preserve">Architected embedded system </w:t>
+      </w:r>
+      <w:r>
+        <w:rPr>
+          <w:rFonts w:ascii="Calibri" w:hAnsi="Calibri" w:cs="Calibri"/>
+          <w:color w:val="000000"/>
+          <w:sz w:val="24"/>
+          <w:szCs w:val="24"/>
+        </w:rPr>
+        <w:t>firmware</w:t>
+      </w:r>
+      <w:r>
+        <w:rPr>
+          <w:rFonts w:ascii="Calibri" w:hAnsi="Calibri" w:cs="Calibri"/>
+          <w:color w:val="000000"/>
+          <w:sz w:val="24"/>
+          <w:szCs w:val="24"/>
+        </w:rPr>
+        <w:t xml:space="preserve"> using</w:t>
+      </w:r>
+      <w:r>
+        <w:rPr>
+          <w:rFonts w:ascii="Calibri" w:hAnsi="Calibri" w:cs="Calibri"/>
+          <w:color w:val="000000"/>
+          <w:sz w:val="24"/>
+          <w:szCs w:val="24"/>
+        </w:rPr>
+        <w:t xml:space="preserve"> a</w:t>
+      </w:r>
+      <w:r>
+        <w:rPr>
+          <w:rFonts w:ascii="Calibri" w:hAnsi="Calibri" w:cs="Calibri"/>
+          <w:color w:val="000000"/>
+          <w:sz w:val="24"/>
+          <w:szCs w:val="24"/>
+        </w:rPr>
+        <w:t xml:space="preserve"> state chart and programmed system in C</w:t>
       </w:r>
     </w:p>
     <w:p>
@@ -1698,25 +1709,7 @@
           <w:sz w:val="24"/>
           <w:szCs w:val="24"/>
         </w:rPr>
-        <w:t xml:space="preserve">Managed </w:t>
-      </w:r>
-      <w:r>
-        <w:rPr>
-          <w:rFonts w:ascii="Calibri" w:hAnsi="Calibri" w:cs="Calibri"/>
-          <w:color w:val="000000"/>
-          <w:sz w:val="24"/>
-          <w:szCs w:val="24"/>
-        </w:rPr>
-        <w:t xml:space="preserve">team’s </w:t>
-      </w:r>
-      <w:r>
-        <w:rPr>
-          <w:rFonts w:ascii="Calibri" w:hAnsi="Calibri" w:cs="Calibri"/>
-          <w:color w:val="000000"/>
-          <w:sz w:val="24"/>
-          <w:szCs w:val="24"/>
-        </w:rPr>
-        <w:t>time and tasks using project management software</w:t>
+        <w:t>Tested and debugged electrical and software systems using benchtop electrical tools</w:t>
       </w:r>
     </w:p>
     <w:p>
@@ -1744,43 +1737,7 @@
           <w:sz w:val="24"/>
           <w:szCs w:val="24"/>
         </w:rPr>
-        <w:t>Communicate</w:t>
-      </w:r>
-      <w:r>
-        <w:rPr>
-          <w:rFonts w:ascii="Calibri" w:hAnsi="Calibri" w:cs="Calibri"/>
-          <w:color w:val="000000"/>
-          <w:sz w:val="24"/>
-          <w:szCs w:val="24"/>
-        </w:rPr>
-        <w:t>d</w:t>
-      </w:r>
-      <w:r>
-        <w:rPr>
-          <w:rFonts w:ascii="Calibri" w:hAnsi="Calibri" w:cs="Calibri"/>
-          <w:color w:val="000000"/>
-          <w:sz w:val="24"/>
-          <w:szCs w:val="24"/>
-        </w:rPr>
-        <w:t xml:space="preserve"> project requirements, features, and technical </w:t>
-      </w:r>
-      <w:r>
-        <w:rPr>
-          <w:rFonts w:ascii="Calibri" w:hAnsi="Calibri" w:cs="Calibri"/>
-          <w:color w:val="000000"/>
-          <w:sz w:val="24"/>
-          <w:szCs w:val="24"/>
-        </w:rPr>
-        <w:t>details</w:t>
-      </w:r>
-      <w:r>
-        <w:rPr>
-          <w:rFonts w:ascii="Calibri" w:hAnsi="Calibri" w:cs="Calibri"/>
-          <w:color w:val="000000"/>
-          <w:sz w:val="24"/>
-          <w:szCs w:val="24"/>
-        </w:rPr>
-        <w:t xml:space="preserve"> during design review</w:t>
+        <w:t>Integrated electro-mechanical sensors and actuators in an interdisciplinary team</w:t>
       </w:r>
     </w:p>
     <w:p>
@@ -1808,25 +1765,114 @@
           <w:sz w:val="24"/>
           <w:szCs w:val="24"/>
         </w:rPr>
-        <w:t xml:space="preserve">Architected embedded system </w:t>
-      </w:r>
-      <w:r>
-        <w:rPr>
-          <w:rFonts w:ascii="Calibri" w:hAnsi="Calibri" w:cs="Calibri"/>
-          <w:color w:val="000000"/>
-          <w:sz w:val="24"/>
-          <w:szCs w:val="24"/>
-        </w:rPr>
-        <w:t>firmware</w:t>
-      </w:r>
-      <w:r>
-        <w:rPr>
-          <w:rFonts w:ascii="Calibri" w:hAnsi="Calibri" w:cs="Calibri"/>
-          <w:color w:val="000000"/>
-          <w:sz w:val="24"/>
-          <w:szCs w:val="24"/>
-        </w:rPr>
-        <w:t xml:space="preserve"> using state chart and programmed system in C</w:t>
+        <w:t>Managed team’s time and tasks using project management software</w:t>
+      </w:r>
+    </w:p>
+    <w:p>
+      <w:pPr>
+        <w:autoSpaceDE w:val="0"/>
+        <w:autoSpaceDN w:val="0"/>
+        <w:adjustRightInd w:val="0"/>
+        <w:spacing w:after="0" w:line="240" w:lineRule="auto"/>
+        <w:rPr>
+          <w:rFonts w:ascii="Cambria" w:hAnsi="Cambria" w:cs="Calibri"/>
+          <w:i/>
+          <w:color w:val="000000"/>
+          <w:sz w:val="24"/>
+          <w:szCs w:val="24"/>
+        </w:rPr>
+      </w:pPr>
+      <w:r>
+        <w:rPr>
+          <w:rFonts w:ascii="Cambria" w:hAnsi="Cambria" w:cs="Calibri"/>
+          <w:color w:val="000000"/>
+          <w:sz w:val="24"/>
+          <w:szCs w:val="24"/>
+        </w:rPr>
+        <w:t>Robot</w:t>
+      </w:r>
+      <w:r>
+        <w:rPr>
+          <w:rFonts w:ascii="Cambria" w:hAnsi="Cambria" w:cs="Calibri"/>
+          <w:color w:val="000000"/>
+          <w:sz w:val="24"/>
+          <w:szCs w:val="24"/>
+        </w:rPr>
+        <w:t>ic Systems Pick and Place Manipulator</w:t>
+      </w:r>
+      <w:r>
+        <w:rPr>
+          <w:rFonts w:ascii="Cambria" w:hAnsi="Cambria" w:cs="Calibri"/>
+          <w:color w:val="000000"/>
+          <w:sz w:val="24"/>
+          <w:szCs w:val="24"/>
+        </w:rPr>
+        <w:tab/>
+      </w:r>
+      <w:r>
+        <w:rPr>
+          <w:rFonts w:ascii="Cambria" w:hAnsi="Cambria" w:cs="Calibri"/>
+          <w:color w:val="000000"/>
+          <w:sz w:val="24"/>
+          <w:szCs w:val="24"/>
+        </w:rPr>
+        <w:tab/>
+      </w:r>
+      <w:r>
+        <w:rPr>
+          <w:rFonts w:ascii="Cambria" w:hAnsi="Cambria" w:cs="Calibri"/>
+          <w:color w:val="000000"/>
+          <w:sz w:val="24"/>
+          <w:szCs w:val="24"/>
+        </w:rPr>
+        <w:tab/>
+      </w:r>
+      <w:r>
+        <w:rPr>
+          <w:rFonts w:ascii="Cambria" w:hAnsi="Cambria" w:cs="Calibri"/>
+          <w:color w:val="000000"/>
+          <w:sz w:val="24"/>
+          <w:szCs w:val="24"/>
+        </w:rPr>
+        <w:tab/>
+      </w:r>
+      <w:r>
+        <w:rPr>
+          <w:rFonts w:ascii="Cambria" w:hAnsi="Cambria" w:cs="Calibri"/>
+          <w:color w:val="000000"/>
+          <w:sz w:val="24"/>
+          <w:szCs w:val="24"/>
+        </w:rPr>
+        <w:tab/>
+      </w:r>
+      <w:r>
+        <w:rPr>
+          <w:rFonts w:ascii="Cambria" w:hAnsi="Cambria" w:cs="Calibri"/>
+          <w:color w:val="000000"/>
+          <w:sz w:val="24"/>
+          <w:szCs w:val="24"/>
+        </w:rPr>
+        <w:tab/>
+      </w:r>
+      <w:r>
+        <w:rPr>
+          <w:rFonts w:ascii="Cambria" w:hAnsi="Cambria" w:cs="Calibri"/>
+          <w:color w:val="000000"/>
+          <w:sz w:val="24"/>
+          <w:szCs w:val="24"/>
+        </w:rPr>
+        <w:tab/>
+        <w:t xml:space="preserve">   </w:t>
+      </w:r>
+      <w:r>
+        <w:rPr>
+          <w:rFonts w:ascii="Cambria" w:hAnsi="Cambria" w:cs="Calibri"/>
+          <w:i/>
+          <w:color w:val="000000"/>
+          <w:sz w:val="24"/>
+          <w:szCs w:val="24"/>
+        </w:rPr>
+        <w:t>Fall 2017</w:t>
       </w:r>
     </w:p>
     <w:p>
@@ -1834,7 +1880,7 @@
         <w:pStyle w:val="ListParagraph"/>
         <w:numPr>
           <w:ilvl w:val="0"/>
-          <w:numId w:val="22"/>
+          <w:numId w:val="25"/>
         </w:numPr>
         <w:autoSpaceDE w:val="0"/>
         <w:autoSpaceDN w:val="0"/>
@@ -1854,25 +1900,61 @@
           <w:sz w:val="24"/>
           <w:szCs w:val="24"/>
         </w:rPr>
-        <w:t>Designed</w:t>
-      </w:r>
-      <w:r>
-        <w:rPr>
-          <w:rFonts w:ascii="Calibri" w:hAnsi="Calibri" w:cs="Calibri"/>
-          <w:color w:val="000000"/>
-          <w:sz w:val="24"/>
-          <w:szCs w:val="24"/>
-        </w:rPr>
-        <w:t xml:space="preserve"> electrical schematic and PCB using Cadence schematic capture and PCB editor </w:t>
-      </w:r>
-      <w:r>
-        <w:rPr>
-          <w:rFonts w:ascii="Calibri" w:hAnsi="Calibri" w:cs="Calibri"/>
-          <w:color w:val="000000"/>
-          <w:sz w:val="24"/>
-          <w:szCs w:val="24"/>
-        </w:rPr>
-        <w:t>tools</w:t>
+        <w:t>Progra</w:t>
+      </w:r>
+      <w:r>
+        <w:rPr>
+          <w:rFonts w:ascii="Calibri" w:hAnsi="Calibri" w:cs="Calibri"/>
+          <w:color w:val="000000"/>
+          <w:sz w:val="24"/>
+          <w:szCs w:val="24"/>
+        </w:rPr>
+        <w:t>m</w:t>
+      </w:r>
+      <w:r>
+        <w:rPr>
+          <w:rFonts w:ascii="Calibri" w:hAnsi="Calibri" w:cs="Calibri"/>
+          <w:color w:val="000000"/>
+          <w:sz w:val="24"/>
+          <w:szCs w:val="24"/>
+        </w:rPr>
+        <w:t>m</w:t>
+      </w:r>
+      <w:r>
+        <w:rPr>
+          <w:rFonts w:ascii="Calibri" w:hAnsi="Calibri" w:cs="Calibri"/>
+          <w:color w:val="000000"/>
+          <w:sz w:val="24"/>
+          <w:szCs w:val="24"/>
+        </w:rPr>
+        <w:t xml:space="preserve">ed object detection </w:t>
+      </w:r>
+      <w:r>
+        <w:rPr>
+          <w:rFonts w:ascii="Calibri" w:hAnsi="Calibri" w:cs="Calibri"/>
+          <w:color w:val="000000"/>
+          <w:sz w:val="24"/>
+          <w:szCs w:val="24"/>
+        </w:rPr>
+        <w:t>algorithm</w:t>
+      </w:r>
+      <w:r>
+        <w:rPr>
+          <w:rFonts w:ascii="Calibri" w:hAnsi="Calibri" w:cs="Calibri"/>
+          <w:color w:val="000000"/>
+          <w:sz w:val="24"/>
+          <w:szCs w:val="24"/>
+        </w:rPr>
+        <w:t xml:space="preserve"> using OpenCV and Python</w:t>
+      </w:r>
+      <w:r>
+        <w:rPr>
+          <w:rFonts w:ascii="Calibri" w:hAnsi="Calibri" w:cs="Calibri"/>
+          <w:color w:val="000000"/>
+          <w:sz w:val="24"/>
+          <w:szCs w:val="24"/>
+        </w:rPr>
+        <w:t xml:space="preserve"> to locate target in workspace</w:t>
       </w:r>
     </w:p>
     <w:p>
@@ -1880,7 +1962,7 @@
         <w:pStyle w:val="ListParagraph"/>
         <w:numPr>
           <w:ilvl w:val="0"/>
-          <w:numId w:val="22"/>
+          <w:numId w:val="25"/>
         </w:numPr>
         <w:autoSpaceDE w:val="0"/>
         <w:autoSpaceDN w:val="0"/>
@@ -1900,87 +1982,43 @@
           <w:sz w:val="24"/>
           <w:szCs w:val="24"/>
         </w:rPr>
-        <w:t>Tested and debugged electrical and software systems using benchtop electrical tools</w:t>
-      </w:r>
-    </w:p>
-    <w:p>
-      <w:pPr>
-        <w:autoSpaceDE w:val="0"/>
-        <w:autoSpaceDN w:val="0"/>
-        <w:adjustRightInd w:val="0"/>
-        <w:spacing w:after="0" w:line="240" w:lineRule="auto"/>
-        <w:rPr>
-          <w:rFonts w:ascii="Cambria" w:hAnsi="Cambria" w:cs="Calibri"/>
-          <w:color w:val="000000"/>
-          <w:sz w:val="24"/>
-          <w:szCs w:val="24"/>
-        </w:rPr>
-      </w:pPr>
-    </w:p>
-    <w:p>
-      <w:pPr>
-        <w:autoSpaceDE w:val="0"/>
-        <w:autoSpaceDN w:val="0"/>
-        <w:adjustRightInd w:val="0"/>
-        <w:spacing w:after="0" w:line="240" w:lineRule="auto"/>
-        <w:rPr>
-          <w:rFonts w:ascii="Cambria" w:hAnsi="Cambria" w:cs="Calibri"/>
-          <w:b/>
-          <w:color w:val="000000"/>
-          <w:sz w:val="24"/>
-          <w:szCs w:val="24"/>
-        </w:rPr>
-      </w:pPr>
-      <w:r>
-        <w:rPr>
-          <w:rFonts w:ascii="Cambria" w:hAnsi="Cambria" w:cs="Calibri"/>
-          <w:b/>
-          <w:color w:val="000000"/>
-          <w:sz w:val="24"/>
-          <w:szCs w:val="24"/>
-        </w:rPr>
-        <w:t>Relevant Coursework</w:t>
-      </w:r>
-    </w:p>
-    <w:p>
-      <w:pPr>
-        <w:autoSpaceDE w:val="0"/>
-        <w:autoSpaceDN w:val="0"/>
-        <w:adjustRightInd w:val="0"/>
-        <w:spacing w:after="0" w:line="240" w:lineRule="auto"/>
-        <w:rPr>
-          <w:rFonts w:cstheme="minorHAnsi"/>
-          <w:color w:val="000000"/>
-          <w:sz w:val="24"/>
-          <w:szCs w:val="24"/>
-        </w:rPr>
-      </w:pPr>
-      <w:r>
-        <w:rPr>
-          <w:rFonts w:cstheme="minorHAnsi"/>
-          <w:color w:val="000000"/>
-          <w:sz w:val="24"/>
-          <w:szCs w:val="24"/>
-        </w:rPr>
-        <w:t>Electrical Systems, Embedded Systems, Electricity and Magnetism</w:t>
-      </w:r>
-      <w:r>
-        <w:rPr>
-          <w:rFonts w:cstheme="minorHAnsi"/>
-          <w:color w:val="000000"/>
-          <w:sz w:val="24"/>
-          <w:szCs w:val="24"/>
-        </w:rPr>
-        <w:t xml:space="preserve">, </w:t>
-      </w:r>
-      <w:r>
-        <w:rPr>
-          <w:rFonts w:cstheme="minorHAnsi"/>
-          <w:color w:val="000000"/>
-          <w:sz w:val="24"/>
-          <w:szCs w:val="24"/>
-        </w:rPr>
-        <w:t>Applied Linear Algebra</w:t>
+        <w:t>P</w:t>
+      </w:r>
+      <w:r>
+        <w:rPr>
+          <w:rFonts w:ascii="Calibri" w:hAnsi="Calibri" w:cs="Calibri"/>
+          <w:color w:val="000000"/>
+          <w:sz w:val="24"/>
+          <w:szCs w:val="24"/>
+        </w:rPr>
+        <w:t>rogrammed manipulator</w:t>
+      </w:r>
+      <w:r>
+        <w:rPr>
+          <w:rFonts w:ascii="Calibri" w:hAnsi="Calibri" w:cs="Calibri"/>
+          <w:color w:val="000000"/>
+          <w:sz w:val="24"/>
+          <w:szCs w:val="24"/>
+        </w:rPr>
+        <w:t xml:space="preserve"> in C</w:t>
+      </w:r>
+      <w:r>
+        <w:rPr>
+          <w:rFonts w:ascii="Calibri" w:hAnsi="Calibri" w:cs="Calibri"/>
+          <w:color w:val="000000"/>
+          <w:sz w:val="24"/>
+          <w:szCs w:val="24"/>
+        </w:rPr>
+        <w:t xml:space="preserve"> to move to specified coordinates using inverse kinematics</w:t>
+      </w:r>
+      <w:r>
+        <w:rPr>
+          <w:rFonts w:ascii="Calibri" w:hAnsi="Calibri" w:cs="Calibri"/>
+          <w:color w:val="000000"/>
+          <w:sz w:val="24"/>
+          <w:szCs w:val="24"/>
+        </w:rPr>
+        <w:t xml:space="preserve"> algorithm</w:t>
       </w:r>
     </w:p>
     <w:p>
@@ -2671,8 +2709,6 @@
         <w:tab/>
         <w:t xml:space="preserve">         </w:t>
       </w:r>
-      <w:bookmarkStart w:id="0" w:name="_GoBack"/>
-      <w:bookmarkEnd w:id="0"/>
       <w:r>
         <w:rPr>
           <w:rFonts w:ascii="Cambria" w:hAnsi="Cambria" w:cs="Calibri"/>
@@ -2946,6 +2982,15 @@
           <w:szCs w:val="24"/>
         </w:rPr>
         <w:t>x</w:t>
+      </w:r>
+      <w:r>
+        <w:rPr>
+          <w:rFonts w:ascii="Calibri" w:hAnsi="Calibri" w:cs="Calibri"/>
+          <w:color w:val="000000"/>
+          <w:sz w:val="24"/>
+          <w:szCs w:val="24"/>
+        </w:rPr>
+        <w:t>, OpenCV, ROS</w:t>
       </w:r>
     </w:p>
     <w:sectPr>
@@ -4141,6 +4186,119 @@
     </w:lvl>
   </w:abstractNum>
   <w:abstractNum w:abstractNumId="10" w15:restartNumberingAfterBreak="0">
+    <w:nsid w:val="30B726BF"/>
+    <w:multiLevelType w:val="hybridMultilevel"/>
+    <w:tmpl w:val="D640F970"/>
+    <w:lvl w:ilvl="0" w:tplc="5776C060">
+      <w:start w:val="1"/>
+      <w:numFmt w:val="bullet"/>
+      <w:lvlText w:val=""/>
+      <w:lvlJc w:val="left"/>
+      <w:pPr>
+        <w:ind w:left="720" w:hanging="360"/>
+      </w:pPr>
+      <w:rPr>
+        <w:rFonts w:ascii="Symbol" w:hAnsi="Symbol" w:hint="default"/>
+      </w:rPr>
+    </w:lvl>
+    <w:lvl w:ilvl="1" w:tplc="04090003" w:tentative="1">
+      <w:start w:val="1"/>
+      <w:numFmt w:val="bullet"/>
+      <w:lvlText w:val="o"/>
+      <w:lvlJc w:val="left"/>
+      <w:pPr>
+        <w:ind w:left="1440" w:hanging="360"/>
+      </w:pPr>
+      <w:rPr>
+        <w:rFonts w:ascii="Courier New" w:hAnsi="Courier New" w:cs="Courier New" w:hint="default"/>
+      </w:rPr>
+    </w:lvl>
+    <w:lvl w:ilvl="2" w:tplc="04090005" w:tentative="1">
+      <w:start w:val="1"/>
+      <w:numFmt w:val="bullet"/>
+      <w:lvlText w:val=""/>
+      <w:lvlJc w:val="left"/>
+      <w:pPr>
+        <w:ind w:left="2160" w:hanging="360"/>
+      </w:pPr>
+      <w:rPr>
+        <w:rFonts w:ascii="Wingdings" w:hAnsi="Wingdings" w:hint="default"/>
+      </w:rPr>
+    </w:lvl>
+    <w:lvl w:ilvl="3" w:tplc="04090001" w:tentative="1">
+      <w:start w:val="1"/>
+      <w:numFmt w:val="bullet"/>
+      <w:lvlText w:val=""/>
+      <w:lvlJc w:val="left"/>
+      <w:pPr>
+        <w:ind w:left="2880" w:hanging="360"/>
+      </w:pPr>
+      <w:rPr>
+        <w:rFonts w:ascii="Symbol" w:hAnsi="Symbol" w:hint="default"/>
+      </w:rPr>
+    </w:lvl>
+    <w:lvl w:ilvl="4" w:tplc="04090003" w:tentative="1">
+      <w:start w:val="1"/>
+      <w:numFmt w:val="bullet"/>
+      <w:lvlText w:val="o"/>
+      <w:lvlJc w:val="left"/>
+      <w:pPr>
+        <w:ind w:left="3600" w:hanging="360"/>
+      </w:pPr>
+      <w:rPr>
+        <w:rFonts w:ascii="Courier New" w:hAnsi="Courier New" w:cs="Courier New" w:hint="default"/>
+      </w:rPr>
+    </w:lvl>
+    <w:lvl w:ilvl="5" w:tplc="04090005" w:tentative="1">
+      <w:start w:val="1"/>
+      <w:numFmt w:val="bullet"/>
+      <w:lvlText w:val=""/>
+      <w:lvlJc w:val="left"/>
+      <w:pPr>
+        <w:ind w:left="4320" w:hanging="360"/>
+      </w:pPr>
+      <w:rPr>
+        <w:rFonts w:ascii="Wingdings" w:hAnsi="Wingdings" w:hint="default"/>
+      </w:rPr>
+    </w:lvl>
+    <w:lvl w:ilvl="6" w:tplc="04090001" w:tentative="1">
+      <w:start w:val="1"/>
+      <w:numFmt w:val="bullet"/>
+      <w:lvlText w:val=""/>
+      <w:lvlJc w:val="left"/>
+      <w:pPr>
+        <w:ind w:left="5040" w:hanging="360"/>
+      </w:pPr>
+      <w:rPr>
+        <w:rFonts w:ascii="Symbol" w:hAnsi="Symbol" w:hint="default"/>
+      </w:rPr>
+    </w:lvl>
+    <w:lvl w:ilvl="7" w:tplc="04090003" w:tentative="1">
+      <w:start w:val="1"/>
+      <w:numFmt w:val="bullet"/>
+      <w:lvlText w:val="o"/>
+      <w:lvlJc w:val="left"/>
+      <w:pPr>
+        <w:ind w:left="5760" w:hanging="360"/>
+      </w:pPr>
+      <w:rPr>
+        <w:rFonts w:ascii="Courier New" w:hAnsi="Courier New" w:cs="Courier New" w:hint="default"/>
+      </w:rPr>
+    </w:lvl>
+    <w:lvl w:ilvl="8" w:tplc="04090005" w:tentative="1">
+      <w:start w:val="1"/>
+      <w:numFmt w:val="bullet"/>
+      <w:lvlText w:val=""/>
+      <w:lvlJc w:val="left"/>
+      <w:pPr>
+        <w:ind w:left="6480" w:hanging="360"/>
+      </w:pPr>
+      <w:rPr>
+        <w:rFonts w:ascii="Wingdings" w:hAnsi="Wingdings" w:hint="default"/>
+      </w:rPr>
+    </w:lvl>
+  </w:abstractNum>
+  <w:abstractNum w:abstractNumId="11" w15:restartNumberingAfterBreak="0">
     <w:nsid w:val="34B413F7"/>
     <w:multiLevelType w:val="hybridMultilevel"/>
     <w:tmpl w:val="20ACD15A"/>
@@ -4253,7 +4411,7 @@
       </w:rPr>
     </w:lvl>
   </w:abstractNum>
-  <w:abstractNum w:abstractNumId="11" w15:restartNumberingAfterBreak="0">
+  <w:abstractNum w:abstractNumId="12" w15:restartNumberingAfterBreak="0">
     <w:nsid w:val="3B1961B8"/>
     <w:multiLevelType w:val="hybridMultilevel"/>
     <w:tmpl w:val="46DCB17A"/>
@@ -4366,7 +4524,7 @@
       </w:rPr>
     </w:lvl>
   </w:abstractNum>
-  <w:abstractNum w:abstractNumId="12" w15:restartNumberingAfterBreak="0">
+  <w:abstractNum w:abstractNumId="13" w15:restartNumberingAfterBreak="0">
     <w:nsid w:val="3EA91D1C"/>
     <w:multiLevelType w:val="hybridMultilevel"/>
     <w:tmpl w:val="E35E1ACA"/>
@@ -4479,7 +4637,7 @@
       </w:rPr>
     </w:lvl>
   </w:abstractNum>
-  <w:abstractNum w:abstractNumId="13" w15:restartNumberingAfterBreak="0">
+  <w:abstractNum w:abstractNumId="14" w15:restartNumberingAfterBreak="0">
     <w:nsid w:val="43E621C7"/>
     <w:multiLevelType w:val="hybridMultilevel"/>
     <w:tmpl w:val="317EFEC2"/>
@@ -4592,7 +4750,7 @@
       </w:rPr>
     </w:lvl>
   </w:abstractNum>
-  <w:abstractNum w:abstractNumId="14" w15:restartNumberingAfterBreak="0">
+  <w:abstractNum w:abstractNumId="15" w15:restartNumberingAfterBreak="0">
     <w:nsid w:val="4CC315E1"/>
     <w:multiLevelType w:val="hybridMultilevel"/>
     <w:tmpl w:val="006A654C"/>
@@ -4705,7 +4863,7 @@
       </w:rPr>
     </w:lvl>
   </w:abstractNum>
-  <w:abstractNum w:abstractNumId="15" w15:restartNumberingAfterBreak="0">
+  <w:abstractNum w:abstractNumId="16" w15:restartNumberingAfterBreak="0">
     <w:nsid w:val="4FF52CCB"/>
     <w:multiLevelType w:val="hybridMultilevel"/>
     <w:tmpl w:val="682E2D34"/>
@@ -4818,7 +4976,7 @@
       </w:rPr>
     </w:lvl>
   </w:abstractNum>
-  <w:abstractNum w:abstractNumId="16" w15:restartNumberingAfterBreak="0">
+  <w:abstractNum w:abstractNumId="17" w15:restartNumberingAfterBreak="0">
     <w:nsid w:val="564B36B1"/>
     <w:multiLevelType w:val="hybridMultilevel"/>
     <w:tmpl w:val="A866C9F2"/>
@@ -4931,7 +5089,7 @@
       </w:rPr>
     </w:lvl>
   </w:abstractNum>
-  <w:abstractNum w:abstractNumId="17" w15:restartNumberingAfterBreak="0">
+  <w:abstractNum w:abstractNumId="18" w15:restartNumberingAfterBreak="0">
     <w:nsid w:val="58BF509B"/>
     <w:multiLevelType w:val="hybridMultilevel"/>
     <w:tmpl w:val="37D099CA"/>
@@ -5044,7 +5202,7 @@
       </w:rPr>
     </w:lvl>
   </w:abstractNum>
-  <w:abstractNum w:abstractNumId="18" w15:restartNumberingAfterBreak="0">
+  <w:abstractNum w:abstractNumId="19" w15:restartNumberingAfterBreak="0">
     <w:nsid w:val="59BF45D2"/>
     <w:multiLevelType w:val="hybridMultilevel"/>
     <w:tmpl w:val="05387100"/>
@@ -5157,7 +5315,7 @@
       </w:rPr>
     </w:lvl>
   </w:abstractNum>
-  <w:abstractNum w:abstractNumId="19" w15:restartNumberingAfterBreak="0">
+  <w:abstractNum w:abstractNumId="20" w15:restartNumberingAfterBreak="0">
     <w:nsid w:val="663013FD"/>
     <w:multiLevelType w:val="hybridMultilevel"/>
     <w:tmpl w:val="18001604"/>
@@ -5270,7 +5428,7 @@
       </w:rPr>
     </w:lvl>
   </w:abstractNum>
-  <w:abstractNum w:abstractNumId="20" w15:restartNumberingAfterBreak="0">
+  <w:abstractNum w:abstractNumId="21" w15:restartNumberingAfterBreak="0">
     <w:nsid w:val="730F5D4A"/>
     <w:multiLevelType w:val="hybridMultilevel"/>
     <w:tmpl w:val="5A6C597A"/>
@@ -5383,7 +5541,7 @@
       </w:rPr>
     </w:lvl>
   </w:abstractNum>
-  <w:abstractNum w:abstractNumId="21" w15:restartNumberingAfterBreak="0">
+  <w:abstractNum w:abstractNumId="22" w15:restartNumberingAfterBreak="0">
     <w:nsid w:val="7BD74376"/>
     <w:multiLevelType w:val="hybridMultilevel"/>
     <w:tmpl w:val="A0C63F3A"/>
@@ -5496,7 +5654,7 @@
       </w:rPr>
     </w:lvl>
   </w:abstractNum>
-  <w:abstractNum w:abstractNumId="22" w15:restartNumberingAfterBreak="0">
+  <w:abstractNum w:abstractNumId="23" w15:restartNumberingAfterBreak="0">
     <w:nsid w:val="7BFE0FA2"/>
     <w:multiLevelType w:val="hybridMultilevel"/>
     <w:tmpl w:val="FA5C62BC"/>
@@ -5609,7 +5767,7 @@
       </w:rPr>
     </w:lvl>
   </w:abstractNum>
-  <w:abstractNum w:abstractNumId="23" w15:restartNumberingAfterBreak="0">
+  <w:abstractNum w:abstractNumId="24" w15:restartNumberingAfterBreak="0">
     <w:nsid w:val="7E072102"/>
     <w:multiLevelType w:val="hybridMultilevel"/>
     <w:tmpl w:val="2732F8A6"/>
@@ -5723,10 +5881,10 @@
     </w:lvl>
   </w:abstractNum>
   <w:num w:numId="1">
-    <w:abstractNumId w:val="21"/>
+    <w:abstractNumId w:val="22"/>
   </w:num>
   <w:num w:numId="2">
-    <w:abstractNumId w:val="11"/>
+    <w:abstractNumId w:val="12"/>
   </w:num>
   <w:num w:numId="3">
     <w:abstractNumId w:val="3"/>
@@ -5738,13 +5896,13 @@
     <w:abstractNumId w:val="0"/>
   </w:num>
   <w:num w:numId="6">
-    <w:abstractNumId w:val="23"/>
+    <w:abstractNumId w:val="24"/>
   </w:num>
   <w:num w:numId="7">
-    <w:abstractNumId w:val="20"/>
+    <w:abstractNumId w:val="21"/>
   </w:num>
   <w:num w:numId="8">
-    <w:abstractNumId w:val="18"/>
+    <w:abstractNumId w:val="19"/>
   </w:num>
   <w:num w:numId="9">
     <w:abstractNumId w:val="1"/>
@@ -5753,7 +5911,7 @@
     <w:abstractNumId w:val="7"/>
   </w:num>
   <w:num w:numId="11">
-    <w:abstractNumId w:val="13"/>
+    <w:abstractNumId w:val="14"/>
   </w:num>
   <w:num w:numId="12">
     <w:abstractNumId w:val="2"/>
@@ -5765,34 +5923,37 @@
     <w:abstractNumId w:val="8"/>
   </w:num>
   <w:num w:numId="15">
-    <w:abstractNumId w:val="14"/>
+    <w:abstractNumId w:val="15"/>
   </w:num>
   <w:num w:numId="16">
+    <w:abstractNumId w:val="18"/>
+  </w:num>
+  <w:num w:numId="17">
+    <w:abstractNumId w:val="11"/>
+  </w:num>
+  <w:num w:numId="18">
+    <w:abstractNumId w:val="16"/>
+  </w:num>
+  <w:num w:numId="19">
+    <w:abstractNumId w:val="23"/>
+  </w:num>
+  <w:num w:numId="20">
     <w:abstractNumId w:val="17"/>
   </w:num>
-  <w:num w:numId="17">
-    <w:abstractNumId w:val="10"/>
-  </w:num>
-  <w:num w:numId="18">
-    <w:abstractNumId w:val="15"/>
-  </w:num>
-  <w:num w:numId="19">
-    <w:abstractNumId w:val="22"/>
-  </w:num>
-  <w:num w:numId="20">
-    <w:abstractNumId w:val="16"/>
-  </w:num>
   <w:num w:numId="21">
-    <w:abstractNumId w:val="19"/>
+    <w:abstractNumId w:val="20"/>
   </w:num>
   <w:num w:numId="22">
-    <w:abstractNumId w:val="12"/>
+    <w:abstractNumId w:val="13"/>
   </w:num>
   <w:num w:numId="23">
     <w:abstractNumId w:val="5"/>
   </w:num>
   <w:num w:numId="24">
     <w:abstractNumId w:val="6"/>
+  </w:num>
+  <w:num w:numId="25">
+    <w:abstractNumId w:val="10"/>
   </w:num>
 </w:numbering>
 </file>
@@ -6580,7 +6741,7 @@
 </file>
 
 <file path=customXml/itemProps1.xml><?xml version="1.0" encoding="utf-8"?>
-<ds:datastoreItem xmlns:ds="http://schemas.openxmlformats.org/officeDocument/2006/customXml" ds:itemID="{E8B078B7-F251-4B99-83F7-9549073FDB20}">
+<ds:datastoreItem xmlns:ds="http://schemas.openxmlformats.org/officeDocument/2006/customXml" ds:itemID="{EE7184F8-C5C1-4E85-9C49-BB276273307C}">
   <ds:schemaRefs>
     <ds:schemaRef ds:uri="http://schemas.openxmlformats.org/officeDocument/2006/bibliography"/>
   </ds:schemaRefs>

</xml_diff>

<commit_message>
update gantt chart, begin pcb, compare motor model, emergence of prob, and resume
</commit_message>
<xml_diff>
--- a/Applications/Knaup, Jacob.docx
+++ b/Applications/Knaup, Jacob.docx
@@ -401,7 +401,7 @@
           <w:sz w:val="24"/>
           <w:szCs w:val="24"/>
         </w:rPr>
-        <w:t>programming</w:t>
+        <w:t>designing</w:t>
       </w:r>
       <w:r>
         <w:rPr>
@@ -451,7 +451,7 @@
           <w:sz w:val="24"/>
           <w:szCs w:val="24"/>
         </w:rPr>
-        <w:t>robotic</w:t>
+        <w:t>mechanisms</w:t>
       </w:r>
       <w:r>
         <w:rPr>
@@ -461,7 +461,7 @@
           <w:sz w:val="24"/>
           <w:szCs w:val="24"/>
         </w:rPr>
-        <w:t xml:space="preserve"> systems</w:t>
+        <w:t xml:space="preserve"> in a</w:t>
       </w:r>
       <w:r>
         <w:rPr>
@@ -471,7 +471,7 @@
           <w:sz w:val="24"/>
           <w:szCs w:val="24"/>
         </w:rPr>
-        <w:t xml:space="preserve"> in a</w:t>
+        <w:t>n academic</w:t>
       </w:r>
       <w:r>
         <w:rPr>
@@ -481,7 +481,7 @@
           <w:sz w:val="24"/>
           <w:szCs w:val="24"/>
         </w:rPr>
-        <w:t>n academic</w:t>
+        <w:t xml:space="preserve"> </w:t>
       </w:r>
       <w:r>
         <w:rPr>
@@ -491,6 +491,36 @@
           <w:sz w:val="24"/>
           <w:szCs w:val="24"/>
         </w:rPr>
+        <w:t xml:space="preserve">research </w:t>
+      </w:r>
+      <w:r>
+        <w:rPr>
+          <w:rFonts w:ascii="Calibri" w:hAnsi="Calibri" w:cs="Calibri"/>
+          <w:bCs/>
+          <w:color w:val="000000"/>
+          <w:sz w:val="24"/>
+          <w:szCs w:val="24"/>
+        </w:rPr>
+        <w:t>setting</w:t>
+      </w:r>
+      <w:r>
+        <w:rPr>
+          <w:rFonts w:ascii="Calibri" w:hAnsi="Calibri" w:cs="Calibri"/>
+          <w:bCs/>
+          <w:color w:val="000000"/>
+          <w:sz w:val="24"/>
+          <w:szCs w:val="24"/>
+        </w:rPr>
+        <w:t>,</w:t>
+      </w:r>
+      <w:r>
+        <w:rPr>
+          <w:rFonts w:ascii="Calibri" w:hAnsi="Calibri" w:cs="Calibri"/>
+          <w:bCs/>
+          <w:color w:val="000000"/>
+          <w:sz w:val="24"/>
+          <w:szCs w:val="24"/>
+        </w:rPr>
         <w:t xml:space="preserve"> </w:t>
       </w:r>
       <w:r>
@@ -501,7 +531,7 @@
           <w:sz w:val="24"/>
           <w:szCs w:val="24"/>
         </w:rPr>
-        <w:t>setting</w:t>
+        <w:t>seeking an internship</w:t>
       </w:r>
       <w:r>
         <w:rPr>
@@ -511,7 +541,7 @@
           <w:sz w:val="24"/>
           <w:szCs w:val="24"/>
         </w:rPr>
-        <w:t>,</w:t>
+        <w:t xml:space="preserve"> </w:t>
       </w:r>
       <w:r>
         <w:rPr>
@@ -521,6 +551,16 @@
           <w:sz w:val="24"/>
           <w:szCs w:val="24"/>
         </w:rPr>
+        <w:t>for the summer of 2018 in</w:t>
+      </w:r>
+      <w:r>
+        <w:rPr>
+          <w:rFonts w:ascii="Calibri" w:hAnsi="Calibri" w:cs="Calibri"/>
+          <w:bCs/>
+          <w:color w:val="000000"/>
+          <w:sz w:val="24"/>
+          <w:szCs w:val="24"/>
+        </w:rPr>
         <w:t xml:space="preserve"> </w:t>
       </w:r>
       <w:r>
@@ -531,60 +571,8 @@
           <w:sz w:val="24"/>
           <w:szCs w:val="24"/>
         </w:rPr>
-        <w:t>seeking an internship</w:t>
-      </w:r>
-      <w:r>
-        <w:rPr>
-          <w:rFonts w:ascii="Calibri" w:hAnsi="Calibri" w:cs="Calibri"/>
-          <w:bCs/>
-          <w:color w:val="000000"/>
-          <w:sz w:val="24"/>
-          <w:szCs w:val="24"/>
-        </w:rPr>
-        <w:t xml:space="preserve"> with </w:t>
-      </w:r>
-      <w:r>
-        <w:rPr>
-          <w:rFonts w:ascii="Calibri" w:hAnsi="Calibri" w:cs="Calibri"/>
-          <w:bCs/>
-          <w:color w:val="000000"/>
-          <w:sz w:val="24"/>
-          <w:szCs w:val="24"/>
-        </w:rPr>
-        <w:t>Magna</w:t>
-      </w:r>
-      <w:r>
-        <w:rPr>
-          <w:rFonts w:ascii="Calibri" w:hAnsi="Calibri" w:cs="Calibri"/>
-          <w:bCs/>
-          <w:color w:val="000000"/>
-          <w:sz w:val="24"/>
-          <w:szCs w:val="24"/>
-        </w:rPr>
-        <w:t xml:space="preserve"> for the summer of 2018 in</w:t>
-      </w:r>
-      <w:r>
-        <w:rPr>
-          <w:rFonts w:ascii="Calibri" w:hAnsi="Calibri" w:cs="Calibri"/>
-          <w:bCs/>
-          <w:color w:val="000000"/>
-          <w:sz w:val="24"/>
-          <w:szCs w:val="24"/>
-        </w:rPr>
-        <w:t xml:space="preserve"> </w:t>
-      </w:r>
-      <w:r>
-        <w:rPr>
-          <w:rFonts w:ascii="Calibri" w:hAnsi="Calibri" w:cs="Calibri"/>
-          <w:bCs/>
-          <w:color w:val="000000"/>
-          <w:sz w:val="24"/>
-          <w:szCs w:val="24"/>
-        </w:rPr>
-        <w:t>automation</w:t>
-      </w:r>
-      <w:bookmarkStart w:id="0" w:name="_GoBack"/>
-      <w:bookmarkEnd w:id="0"/>
+        <w:t>mechanical engineering</w:t>
+      </w:r>
       <w:r>
         <w:rPr>
           <w:rFonts w:ascii="Calibri" w:hAnsi="Calibri" w:cs="Calibri"/>
@@ -1024,43 +1012,25 @@
           <w:sz w:val="24"/>
           <w:szCs w:val="24"/>
         </w:rPr>
-        <w:t xml:space="preserve">Modeled systems and predicted expected behavior using Python, MATLAB, and </w:t>
-      </w:r>
-      <w:r>
-        <w:rPr>
-          <w:rFonts w:ascii="Calibri" w:hAnsi="Calibri" w:cs="Calibri"/>
-          <w:color w:val="000000"/>
-          <w:sz w:val="24"/>
-          <w:szCs w:val="24"/>
-        </w:rPr>
-        <w:t xml:space="preserve">Unity </w:t>
-      </w:r>
-      <w:r>
-        <w:rPr>
-          <w:rFonts w:ascii="Calibri" w:hAnsi="Calibri" w:cs="Calibri"/>
-          <w:color w:val="000000"/>
-          <w:sz w:val="24"/>
-          <w:szCs w:val="24"/>
-        </w:rPr>
-        <w:t>3D</w:t>
-      </w:r>
-      <w:r>
-        <w:rPr>
-          <w:rFonts w:ascii="Calibri" w:hAnsi="Calibri" w:cs="Calibri"/>
-          <w:color w:val="000000"/>
-          <w:sz w:val="24"/>
-          <w:szCs w:val="24"/>
-        </w:rPr>
-        <w:t xml:space="preserve"> </w:t>
-      </w:r>
-      <w:r>
-        <w:rPr>
-          <w:rFonts w:ascii="Calibri" w:hAnsi="Calibri" w:cs="Calibri"/>
-          <w:color w:val="000000"/>
-          <w:sz w:val="24"/>
-          <w:szCs w:val="24"/>
-        </w:rPr>
-        <w:t>(C#)</w:t>
+        <w:t>Designed mechanical</w:t>
+      </w:r>
+      <w:r>
+        <w:rPr>
+          <w:rFonts w:ascii="Calibri" w:hAnsi="Calibri" w:cs="Calibri"/>
+          <w:color w:val="000000"/>
+          <w:sz w:val="24"/>
+          <w:szCs w:val="24"/>
+        </w:rPr>
+        <w:t xml:space="preserve"> components and</w:t>
+      </w:r>
+      <w:r>
+        <w:rPr>
+          <w:rFonts w:ascii="Calibri" w:hAnsi="Calibri" w:cs="Calibri"/>
+          <w:color w:val="000000"/>
+          <w:sz w:val="24"/>
+          <w:szCs w:val="24"/>
+        </w:rPr>
+        <w:t xml:space="preserve"> systems using Solidworks and CAM software</w:t>
       </w:r>
     </w:p>
     <w:p>
@@ -1088,79 +1058,43 @@
           <w:sz w:val="24"/>
           <w:szCs w:val="24"/>
         </w:rPr>
-        <w:t>Develop</w:t>
-      </w:r>
-      <w:r>
-        <w:rPr>
-          <w:rFonts w:ascii="Calibri" w:hAnsi="Calibri" w:cs="Calibri"/>
-          <w:color w:val="000000"/>
-          <w:sz w:val="24"/>
-          <w:szCs w:val="24"/>
-        </w:rPr>
-        <w:t>ed</w:t>
-      </w:r>
-      <w:r>
-        <w:rPr>
-          <w:rFonts w:ascii="Calibri" w:hAnsi="Calibri" w:cs="Calibri"/>
-          <w:color w:val="000000"/>
-          <w:sz w:val="24"/>
-          <w:szCs w:val="24"/>
-        </w:rPr>
-        <w:t xml:space="preserve"> and test</w:t>
-      </w:r>
-      <w:r>
-        <w:rPr>
-          <w:rFonts w:ascii="Calibri" w:hAnsi="Calibri" w:cs="Calibri"/>
-          <w:color w:val="000000"/>
-          <w:sz w:val="24"/>
-          <w:szCs w:val="24"/>
-        </w:rPr>
-        <w:t>ed</w:t>
-      </w:r>
-      <w:r>
-        <w:rPr>
-          <w:rFonts w:ascii="Calibri" w:hAnsi="Calibri" w:cs="Calibri"/>
-          <w:color w:val="000000"/>
-          <w:sz w:val="24"/>
-          <w:szCs w:val="24"/>
-        </w:rPr>
-        <w:t xml:space="preserve"> robotic </w:t>
-      </w:r>
-      <w:r>
-        <w:rPr>
-          <w:rFonts w:ascii="Calibri" w:hAnsi="Calibri" w:cs="Calibri"/>
-          <w:color w:val="000000"/>
-          <w:sz w:val="24"/>
-          <w:szCs w:val="24"/>
-        </w:rPr>
-        <w:t xml:space="preserve">mechanism </w:t>
-      </w:r>
-      <w:r>
-        <w:rPr>
-          <w:rFonts w:ascii="Calibri" w:hAnsi="Calibri" w:cs="Calibri"/>
-          <w:color w:val="000000"/>
-          <w:sz w:val="24"/>
-          <w:szCs w:val="24"/>
-        </w:rPr>
-        <w:t xml:space="preserve">position and force control software </w:t>
-      </w:r>
-      <w:r>
-        <w:rPr>
-          <w:rFonts w:ascii="Calibri" w:hAnsi="Calibri" w:cs="Calibri"/>
-          <w:color w:val="000000"/>
-          <w:sz w:val="24"/>
-          <w:szCs w:val="24"/>
-        </w:rPr>
-        <w:t xml:space="preserve">written </w:t>
-      </w:r>
-      <w:r>
-        <w:rPr>
-          <w:rFonts w:ascii="Calibri" w:hAnsi="Calibri" w:cs="Calibri"/>
-          <w:color w:val="000000"/>
-          <w:sz w:val="24"/>
-          <w:szCs w:val="24"/>
-        </w:rPr>
-        <w:t>in C</w:t>
+        <w:t>Devised test setups</w:t>
+      </w:r>
+      <w:r>
+        <w:rPr>
+          <w:rFonts w:ascii="Calibri" w:hAnsi="Calibri" w:cs="Calibri"/>
+          <w:color w:val="000000"/>
+          <w:sz w:val="24"/>
+          <w:szCs w:val="24"/>
+        </w:rPr>
+        <w:t xml:space="preserve">, </w:t>
+      </w:r>
+      <w:r>
+        <w:rPr>
+          <w:rFonts w:ascii="Calibri" w:hAnsi="Calibri" w:cs="Calibri"/>
+          <w:color w:val="000000"/>
+          <w:sz w:val="24"/>
+          <w:szCs w:val="24"/>
+        </w:rPr>
+        <w:t>performed experimental trials</w:t>
+      </w:r>
+      <w:r>
+        <w:rPr>
+          <w:rFonts w:ascii="Calibri" w:hAnsi="Calibri" w:cs="Calibri"/>
+          <w:color w:val="000000"/>
+          <w:sz w:val="24"/>
+          <w:szCs w:val="24"/>
+        </w:rPr>
+        <w:t>, and reported results</w:t>
+      </w:r>
+      <w:r>
+        <w:rPr>
+          <w:rFonts w:ascii="Calibri" w:hAnsi="Calibri" w:cs="Calibri"/>
+          <w:color w:val="000000"/>
+          <w:sz w:val="24"/>
+          <w:szCs w:val="24"/>
+        </w:rPr>
+        <w:t xml:space="preserve"> orally and in writing</w:t>
       </w:r>
     </w:p>
     <w:p>
@@ -1188,16 +1122,16 @@
           <w:sz w:val="24"/>
           <w:szCs w:val="24"/>
         </w:rPr>
-        <w:t>Wrote data collection program in Python utilizing parallel computing</w:t>
-      </w:r>
-      <w:r>
-        <w:rPr>
-          <w:rFonts w:ascii="Calibri" w:hAnsi="Calibri" w:cs="Calibri"/>
-          <w:color w:val="000000"/>
-          <w:sz w:val="24"/>
-          <w:szCs w:val="24"/>
-        </w:rPr>
-        <w:t xml:space="preserve"> and computational packages</w:t>
+        <w:t xml:space="preserve">Analyzed experimental results </w:t>
+      </w:r>
+      <w:r>
+        <w:rPr>
+          <w:rFonts w:ascii="Calibri" w:hAnsi="Calibri" w:cs="Calibri"/>
+          <w:color w:val="000000"/>
+          <w:sz w:val="24"/>
+          <w:szCs w:val="24"/>
+        </w:rPr>
+        <w:t>in order to compare with theoretical predictions</w:t>
       </w:r>
     </w:p>
     <w:p>
@@ -1225,43 +1159,43 @@
           <w:sz w:val="24"/>
           <w:szCs w:val="24"/>
         </w:rPr>
-        <w:t>Devised test setups</w:t>
-      </w:r>
-      <w:r>
-        <w:rPr>
-          <w:rFonts w:ascii="Calibri" w:hAnsi="Calibri" w:cs="Calibri"/>
-          <w:color w:val="000000"/>
-          <w:sz w:val="24"/>
-          <w:szCs w:val="24"/>
-        </w:rPr>
-        <w:t xml:space="preserve">, </w:t>
-      </w:r>
-      <w:r>
-        <w:rPr>
-          <w:rFonts w:ascii="Calibri" w:hAnsi="Calibri" w:cs="Calibri"/>
-          <w:color w:val="000000"/>
-          <w:sz w:val="24"/>
-          <w:szCs w:val="24"/>
-        </w:rPr>
-        <w:t>performed experimental trials</w:t>
-      </w:r>
-      <w:r>
-        <w:rPr>
-          <w:rFonts w:ascii="Calibri" w:hAnsi="Calibri" w:cs="Calibri"/>
-          <w:color w:val="000000"/>
-          <w:sz w:val="24"/>
-          <w:szCs w:val="24"/>
-        </w:rPr>
-        <w:t>, and reported results</w:t>
-      </w:r>
-      <w:r>
-        <w:rPr>
-          <w:rFonts w:ascii="Calibri" w:hAnsi="Calibri" w:cs="Calibri"/>
-          <w:color w:val="000000"/>
-          <w:sz w:val="24"/>
-          <w:szCs w:val="24"/>
-        </w:rPr>
-        <w:t xml:space="preserve"> orally and in writing</w:t>
+        <w:t>Communicated research progress</w:t>
+      </w:r>
+      <w:r>
+        <w:rPr>
+          <w:rFonts w:ascii="Calibri" w:hAnsi="Calibri" w:cs="Calibri"/>
+          <w:color w:val="000000"/>
+          <w:sz w:val="24"/>
+          <w:szCs w:val="24"/>
+        </w:rPr>
+        <w:t xml:space="preserve"> </w:t>
+      </w:r>
+      <w:r>
+        <w:rPr>
+          <w:rFonts w:ascii="Calibri" w:hAnsi="Calibri" w:cs="Calibri"/>
+          <w:color w:val="000000"/>
+          <w:sz w:val="24"/>
+          <w:szCs w:val="24"/>
+        </w:rPr>
+        <w:t xml:space="preserve">and outcomes to nontechnical individuals to </w:t>
+      </w:r>
+      <w:r>
+        <w:rPr>
+          <w:rFonts w:ascii="Calibri" w:hAnsi="Calibri" w:cs="Calibri"/>
+          <w:color w:val="000000"/>
+          <w:sz w:val="24"/>
+          <w:szCs w:val="24"/>
+        </w:rPr>
+        <w:t>obtain</w:t>
+      </w:r>
+      <w:r>
+        <w:rPr>
+          <w:rFonts w:ascii="Calibri" w:hAnsi="Calibri" w:cs="Calibri"/>
+          <w:color w:val="000000"/>
+          <w:sz w:val="24"/>
+          <w:szCs w:val="24"/>
+        </w:rPr>
+        <w:t xml:space="preserve"> funding</w:t>
       </w:r>
     </w:p>
     <w:p>
@@ -1289,17 +1223,19 @@
           <w:sz w:val="24"/>
           <w:szCs w:val="24"/>
         </w:rPr>
-        <w:t xml:space="preserve">Analyzed experimental results using Python </w:t>
-      </w:r>
-      <w:r>
-        <w:rPr>
-          <w:rFonts w:ascii="Calibri" w:hAnsi="Calibri" w:cs="Calibri"/>
-          <w:color w:val="000000"/>
-          <w:sz w:val="24"/>
-          <w:szCs w:val="24"/>
-        </w:rPr>
-        <w:t>in order to compare with theoretical predictions</w:t>
-      </w:r>
+        <w:t>Presented research findings at</w:t>
+      </w:r>
+      <w:r>
+        <w:rPr>
+          <w:rFonts w:ascii="Calibri" w:hAnsi="Calibri" w:cs="Calibri"/>
+          <w:color w:val="000000"/>
+          <w:sz w:val="24"/>
+          <w:szCs w:val="24"/>
+        </w:rPr>
+        <w:t xml:space="preserve"> Southwest Robotics Symposium</w:t>
+      </w:r>
+      <w:bookmarkStart w:id="0" w:name="_GoBack"/>
+      <w:bookmarkEnd w:id="0"/>
     </w:p>
     <w:p>
       <w:pPr>
@@ -1326,43 +1262,7 @@
           <w:sz w:val="24"/>
           <w:szCs w:val="24"/>
         </w:rPr>
-        <w:t>Communicated research progress</w:t>
-      </w:r>
-      <w:r>
-        <w:rPr>
-          <w:rFonts w:ascii="Calibri" w:hAnsi="Calibri" w:cs="Calibri"/>
-          <w:color w:val="000000"/>
-          <w:sz w:val="24"/>
-          <w:szCs w:val="24"/>
-        </w:rPr>
-        <w:t xml:space="preserve"> </w:t>
-      </w:r>
-      <w:r>
-        <w:rPr>
-          <w:rFonts w:ascii="Calibri" w:hAnsi="Calibri" w:cs="Calibri"/>
-          <w:color w:val="000000"/>
-          <w:sz w:val="24"/>
-          <w:szCs w:val="24"/>
-        </w:rPr>
-        <w:t xml:space="preserve">and outcomes to nontechnical individuals to </w:t>
-      </w:r>
-      <w:r>
-        <w:rPr>
-          <w:rFonts w:ascii="Calibri" w:hAnsi="Calibri" w:cs="Calibri"/>
-          <w:color w:val="000000"/>
-          <w:sz w:val="24"/>
-          <w:szCs w:val="24"/>
-        </w:rPr>
-        <w:t>obtain</w:t>
-      </w:r>
-      <w:r>
-        <w:rPr>
-          <w:rFonts w:ascii="Calibri" w:hAnsi="Calibri" w:cs="Calibri"/>
-          <w:color w:val="000000"/>
-          <w:sz w:val="24"/>
-          <w:szCs w:val="24"/>
-        </w:rPr>
-        <w:t xml:space="preserve"> funding</w:t>
+        <w:t>Modeled systems and predicted expected behavior using Python, MATLAB, and C#</w:t>
       </w:r>
     </w:p>
     <w:p>
@@ -1390,16 +1290,7 @@
           <w:sz w:val="24"/>
           <w:szCs w:val="24"/>
         </w:rPr>
-        <w:t xml:space="preserve">Managed code development in a git repository </w:t>
-      </w:r>
-      <w:r>
-        <w:rPr>
-          <w:rFonts w:ascii="Calibri" w:hAnsi="Calibri" w:cs="Calibri"/>
-          <w:color w:val="000000"/>
-          <w:sz w:val="24"/>
-          <w:szCs w:val="24"/>
-        </w:rPr>
-        <w:t>to track changes and fall back on stable versions</w:t>
+        <w:t>Wrote data collection program in Python utilizing parallel computing and computational packages</w:t>
       </w:r>
     </w:p>
     <w:p>
@@ -1656,43 +1547,7 @@
           <w:sz w:val="24"/>
           <w:szCs w:val="24"/>
         </w:rPr>
-        <w:t xml:space="preserve">Architected embedded system </w:t>
-      </w:r>
-      <w:r>
-        <w:rPr>
-          <w:rFonts w:ascii="Calibri" w:hAnsi="Calibri" w:cs="Calibri"/>
-          <w:color w:val="000000"/>
-          <w:sz w:val="24"/>
-          <w:szCs w:val="24"/>
-        </w:rPr>
-        <w:t>firmware</w:t>
-      </w:r>
-      <w:r>
-        <w:rPr>
-          <w:rFonts w:ascii="Calibri" w:hAnsi="Calibri" w:cs="Calibri"/>
-          <w:color w:val="000000"/>
-          <w:sz w:val="24"/>
-          <w:szCs w:val="24"/>
-        </w:rPr>
-        <w:t xml:space="preserve"> using</w:t>
-      </w:r>
-      <w:r>
-        <w:rPr>
-          <w:rFonts w:ascii="Calibri" w:hAnsi="Calibri" w:cs="Calibri"/>
-          <w:color w:val="000000"/>
-          <w:sz w:val="24"/>
-          <w:szCs w:val="24"/>
-        </w:rPr>
-        <w:t xml:space="preserve"> a</w:t>
-      </w:r>
-      <w:r>
-        <w:rPr>
-          <w:rFonts w:ascii="Calibri" w:hAnsi="Calibri" w:cs="Calibri"/>
-          <w:color w:val="000000"/>
-          <w:sz w:val="24"/>
-          <w:szCs w:val="24"/>
-        </w:rPr>
-        <w:t xml:space="preserve"> state chart and programmed system in C</w:t>
+        <w:t>Tested and debugged electrical and software systems using benchtop electrical tools</w:t>
       </w:r>
     </w:p>
     <w:p>
@@ -1720,7 +1575,7 @@
           <w:sz w:val="24"/>
           <w:szCs w:val="24"/>
         </w:rPr>
-        <w:t>Tested and debugged electrical and software systems using benchtop electrical tools</w:t>
+        <w:t>Integrated electro-mechanical sensors and actuators in an interdisciplinary team</w:t>
       </w:r>
     </w:p>
     <w:p>
@@ -1748,35 +1603,34 @@
           <w:sz w:val="24"/>
           <w:szCs w:val="24"/>
         </w:rPr>
-        <w:t>Integrated electro-mechanical sensors and actuators in an interdisciplinary team</w:t>
-      </w:r>
-    </w:p>
-    <w:p>
-      <w:pPr>
-        <w:pStyle w:val="ListParagraph"/>
-        <w:numPr>
-          <w:ilvl w:val="0"/>
-          <w:numId w:val="22"/>
-        </w:numPr>
-        <w:autoSpaceDE w:val="0"/>
-        <w:autoSpaceDN w:val="0"/>
-        <w:adjustRightInd w:val="0"/>
-        <w:spacing w:after="0" w:line="240" w:lineRule="auto"/>
-        <w:rPr>
-          <w:rFonts w:ascii="Calibri" w:hAnsi="Calibri" w:cs="Calibri"/>
-          <w:color w:val="000000"/>
-          <w:sz w:val="24"/>
-          <w:szCs w:val="24"/>
-        </w:rPr>
-      </w:pPr>
-      <w:r>
-        <w:rPr>
-          <w:rFonts w:ascii="Calibri" w:hAnsi="Calibri" w:cs="Calibri"/>
-          <w:color w:val="000000"/>
-          <w:sz w:val="24"/>
-          <w:szCs w:val="24"/>
-        </w:rPr>
-        <w:t>Managed team’s time and tasks using project management software</w:t>
+        <w:t>Managed team’s time and tasks using</w:t>
+      </w:r>
+      <w:r>
+        <w:rPr>
+          <w:rFonts w:ascii="Calibri" w:hAnsi="Calibri" w:cs="Calibri"/>
+          <w:color w:val="000000"/>
+          <w:sz w:val="24"/>
+          <w:szCs w:val="24"/>
+        </w:rPr>
+        <w:t xml:space="preserve"> Microsoft Project</w:t>
+      </w:r>
+      <w:r>
+        <w:rPr>
+          <w:rFonts w:ascii="Calibri" w:hAnsi="Calibri" w:cs="Calibri"/>
+          <w:color w:val="000000"/>
+          <w:sz w:val="24"/>
+          <w:szCs w:val="24"/>
+        </w:rPr>
+        <w:t xml:space="preserve"> resource m</w:t>
+      </w:r>
+      <w:r>
+        <w:rPr>
+          <w:rFonts w:ascii="Calibri" w:hAnsi="Calibri" w:cs="Calibri"/>
+          <w:color w:val="000000"/>
+          <w:sz w:val="24"/>
+          <w:szCs w:val="24"/>
+        </w:rPr>
+        <w:t>anagement software</w:t>
       </w:r>
     </w:p>
     <w:p>
@@ -1911,61 +1765,61 @@
           <w:sz w:val="24"/>
           <w:szCs w:val="24"/>
         </w:rPr>
-        <w:t>Progra</w:t>
-      </w:r>
-      <w:r>
-        <w:rPr>
-          <w:rFonts w:ascii="Calibri" w:hAnsi="Calibri" w:cs="Calibri"/>
-          <w:color w:val="000000"/>
-          <w:sz w:val="24"/>
-          <w:szCs w:val="24"/>
-        </w:rPr>
-        <w:t>m</w:t>
-      </w:r>
-      <w:r>
-        <w:rPr>
-          <w:rFonts w:ascii="Calibri" w:hAnsi="Calibri" w:cs="Calibri"/>
-          <w:color w:val="000000"/>
-          <w:sz w:val="24"/>
-          <w:szCs w:val="24"/>
-        </w:rPr>
-        <w:t>m</w:t>
-      </w:r>
-      <w:r>
-        <w:rPr>
-          <w:rFonts w:ascii="Calibri" w:hAnsi="Calibri" w:cs="Calibri"/>
-          <w:color w:val="000000"/>
-          <w:sz w:val="24"/>
-          <w:szCs w:val="24"/>
-        </w:rPr>
-        <w:t xml:space="preserve">ed object detection </w:t>
-      </w:r>
-      <w:r>
-        <w:rPr>
-          <w:rFonts w:ascii="Calibri" w:hAnsi="Calibri" w:cs="Calibri"/>
-          <w:color w:val="000000"/>
-          <w:sz w:val="24"/>
-          <w:szCs w:val="24"/>
-        </w:rPr>
-        <w:t>algorithm</w:t>
-      </w:r>
-      <w:r>
-        <w:rPr>
-          <w:rFonts w:ascii="Calibri" w:hAnsi="Calibri" w:cs="Calibri"/>
-          <w:color w:val="000000"/>
-          <w:sz w:val="24"/>
-          <w:szCs w:val="24"/>
-        </w:rPr>
-        <w:t xml:space="preserve"> using OpenCV and Python</w:t>
-      </w:r>
-      <w:r>
-        <w:rPr>
-          <w:rFonts w:ascii="Calibri" w:hAnsi="Calibri" w:cs="Calibri"/>
-          <w:color w:val="000000"/>
-          <w:sz w:val="24"/>
-          <w:szCs w:val="24"/>
-        </w:rPr>
-        <w:t xml:space="preserve"> to locate target in workspace</w:t>
+        <w:t xml:space="preserve">Modeled </w:t>
+      </w:r>
+      <w:r>
+        <w:rPr>
+          <w:rFonts w:ascii="Calibri" w:hAnsi="Calibri" w:cs="Calibri"/>
+          <w:color w:val="000000"/>
+          <w:sz w:val="24"/>
+          <w:szCs w:val="24"/>
+        </w:rPr>
+        <w:t>robotic</w:t>
+      </w:r>
+      <w:r>
+        <w:rPr>
+          <w:rFonts w:ascii="Calibri" w:hAnsi="Calibri" w:cs="Calibri"/>
+          <w:color w:val="000000"/>
+          <w:sz w:val="24"/>
+          <w:szCs w:val="24"/>
+        </w:rPr>
+        <w:t xml:space="preserve"> mechanism kinematics </w:t>
+      </w:r>
+      <w:r>
+        <w:rPr>
+          <w:rFonts w:ascii="Calibri" w:hAnsi="Calibri" w:cs="Calibri"/>
+          <w:color w:val="000000"/>
+          <w:sz w:val="24"/>
+          <w:szCs w:val="24"/>
+        </w:rPr>
+        <w:t xml:space="preserve">and deployed model to </w:t>
+      </w:r>
+      <w:r>
+        <w:rPr>
+          <w:rFonts w:ascii="Calibri" w:hAnsi="Calibri" w:cs="Calibri"/>
+          <w:color w:val="000000"/>
+          <w:sz w:val="24"/>
+          <w:szCs w:val="24"/>
+        </w:rPr>
+        <w:t xml:space="preserve">predict </w:t>
+      </w:r>
+      <w:r>
+        <w:rPr>
+          <w:rFonts w:ascii="Calibri" w:hAnsi="Calibri" w:cs="Calibri"/>
+          <w:color w:val="000000"/>
+          <w:sz w:val="24"/>
+          <w:szCs w:val="24"/>
+        </w:rPr>
+        <w:t>system</w:t>
+      </w:r>
+      <w:r>
+        <w:rPr>
+          <w:rFonts w:ascii="Calibri" w:hAnsi="Calibri" w:cs="Calibri"/>
+          <w:color w:val="000000"/>
+          <w:sz w:val="24"/>
+          <w:szCs w:val="24"/>
+        </w:rPr>
+        <w:t xml:space="preserve"> behavior</w:t>
       </w:r>
     </w:p>
     <w:p>
@@ -6752,7 +6606,7 @@
 </file>
 
 <file path=customXml/itemProps1.xml><?xml version="1.0" encoding="utf-8"?>
-<ds:datastoreItem xmlns:ds="http://schemas.openxmlformats.org/officeDocument/2006/customXml" ds:itemID="{3FF4FBB4-9678-4BA0-BD03-48F40FC8BD01}">
+<ds:datastoreItem xmlns:ds="http://schemas.openxmlformats.org/officeDocument/2006/customXml" ds:itemID="{83C5A59D-AEB1-4875-97C9-3C3FE56F5619}">
   <ds:schemaRefs>
     <ds:schemaRef ds:uri="http://schemas.openxmlformats.org/officeDocument/2006/bibliography"/>
   </ds:schemaRefs>

</xml_diff>